<commit_message>
Copy pasted problems and defined 1st problem
Copy pasted original problems for an easier access and defined 1st
problem.
</commit_message>
<xml_diff>
--- a/ProblemSoving/Travinskaya_Anna_ProblemSolving.docx
+++ b/ProblemSoving/Travinskaya_Anna_ProblemSolving.docx
@@ -2,14 +2,166 @@
 <file path=word/document.xml><?xml version="1.0" encoding="utf-8"?>
 <w:document xmlns:wpc="http://schemas.microsoft.com/office/word/2010/wordprocessingCanvas" xmlns:mo="http://schemas.microsoft.com/office/mac/office/2008/main" xmlns:mc="http://schemas.openxmlformats.org/markup-compatibility/2006" xmlns:mv="urn:schemas-microsoft-com:mac:vml" xmlns:o="urn:schemas-microsoft-com:office:office" xmlns:r="http://schemas.openxmlformats.org/officeDocument/2006/relationships" xmlns:m="http://schemas.openxmlformats.org/officeDocument/2006/math" xmlns:v="urn:schemas-microsoft-com:vml" xmlns:wp14="http://schemas.microsoft.com/office/word/2010/wordprocessingDrawing" xmlns:wp="http://schemas.openxmlformats.org/drawingml/2006/wordprocessingDrawing" xmlns:w10="urn:schemas-microsoft-com:office:word" xmlns:w="http://schemas.openxmlformats.org/wordprocessingml/2006/main" xmlns:w14="http://schemas.microsoft.com/office/word/2010/wordml" xmlns:w15="http://schemas.microsoft.com/office/word/2012/wordml" xmlns:wpg="http://schemas.microsoft.com/office/word/2010/wordprocessingGroup" xmlns:wpi="http://schemas.microsoft.com/office/word/2010/wordprocessingInk" xmlns:wne="http://schemas.microsoft.com/office/word/2006/wordml" xmlns:wps="http://schemas.microsoft.com/office/word/2010/wordprocessingShape" mc:Ignorable="w14 w15 wp14">
   <w:body>
+    <w:p>
+      <w:pPr>
+        <w:rPr>
+          <w:rFonts w:ascii="Times New Roman" w:eastAsia="Times New Roman" w:hAnsi="Times New Roman" w:cs="Times New Roman"/>
+        </w:rPr>
+      </w:pPr>
+      <w:r>
+        <w:rPr>
+          <w:rFonts w:ascii="Times New Roman" w:eastAsia="Times New Roman" w:hAnsi="Times New Roman" w:cs="Times New Roman"/>
+        </w:rPr>
+        <w:t>Problem #1</w:t>
+      </w:r>
+    </w:p>
+    <w:p>
+      <w:pPr>
+        <w:rPr>
+          <w:rFonts w:ascii="Times New Roman" w:eastAsia="Times New Roman" w:hAnsi="Times New Roman" w:cs="Times New Roman"/>
+        </w:rPr>
+      </w:pPr>
+    </w:p>
+    <w:p>
+      <w:pPr>
+        <w:rPr>
+          <w:rFonts w:ascii="Times New Roman" w:eastAsia="Times New Roman" w:hAnsi="Times New Roman" w:cs="Times New Roman"/>
+        </w:rPr>
+      </w:pPr>
+      <w:r>
+        <w:rPr>
+          <w:rFonts w:ascii="Times New Roman" w:eastAsia="Times New Roman" w:hAnsi="Times New Roman" w:cs="Times New Roman"/>
+        </w:rPr>
+        <w:t xml:space="preserve">A Cat, a Parrot, and a Bag of Seed: </w:t>
+      </w:r>
+    </w:p>
+    <w:p>
+      <w:pPr>
+        <w:rPr>
+          <w:rFonts w:ascii="Times New Roman" w:eastAsia="Times New Roman" w:hAnsi="Times New Roman" w:cs="Times New Roman"/>
+        </w:rPr>
+      </w:pPr>
+      <w:r>
+        <w:rPr>
+          <w:rFonts w:ascii="Times New Roman" w:eastAsia="Times New Roman" w:hAnsi="Times New Roman" w:cs="Times New Roman"/>
+        </w:rPr>
+        <w:t>A man finds himself on a riverbank with a cat, a parrot and a bag of seed. He needs to transport all three to the other side of the river in his boat. However, the boat has room for only the man himself and one other item (either the cat, parrot or seed). In his absence, the cat could eat the parrot, and the parrot would eat the bag of seed. Show how he can get all the passengers to the other side, without leaving the wrong ones alone together.</w:t>
+      </w:r>
+    </w:p>
+    <w:p>
+      <w:pPr>
+        <w:rPr>
+          <w:rFonts w:ascii="Times New Roman" w:eastAsia="Times New Roman" w:hAnsi="Times New Roman" w:cs="Times New Roman"/>
+        </w:rPr>
+      </w:pPr>
+    </w:p>
+    <w:p>
+      <w:r>
+        <w:t xml:space="preserve">Define the problem: to figure out how can a man transport three items (cat, parrot and a bag of seed) to the other side of the river one item at a time and making sure that nothing gets eaten without his presence. </w:t>
+      </w:r>
+    </w:p>
+    <w:p>
+      <w:r>
+        <w:t xml:space="preserve">What is not obvious from reading the problem is that the man not only can transfer an item to the other side of the river, but he could also bring that item back to its original place when traveling back for the other items. </w:t>
+      </w:r>
+    </w:p>
+    <w:p>
+      <w:r>
+        <w:t xml:space="preserve">The overall goal is to think abstract in order to figure out the plan for transporting every item safely. </w:t>
+      </w:r>
+      <w:bookmarkStart w:id="0" w:name="_GoBack"/>
+      <w:bookmarkEnd w:id="0"/>
+      <w:r>
+        <w:t xml:space="preserve"> </w:t>
+      </w:r>
+    </w:p>
+    <w:p/>
+    <w:p/>
+    <w:p>
+      <w:r>
+        <w:t>Problem #2</w:t>
+      </w:r>
+    </w:p>
+    <w:p/>
+    <w:p>
+      <w:pPr>
+        <w:rPr>
+          <w:rFonts w:ascii="Times New Roman" w:eastAsia="Times New Roman" w:hAnsi="Times New Roman" w:cs="Times New Roman"/>
+        </w:rPr>
+      </w:pPr>
+      <w:r>
+        <w:rPr>
+          <w:rFonts w:ascii="Times New Roman" w:eastAsia="Times New Roman" w:hAnsi="Times New Roman" w:cs="Times New Roman"/>
+        </w:rPr>
+        <w:t xml:space="preserve">Socks in the Dark: </w:t>
+      </w:r>
+    </w:p>
+    <w:p>
+      <w:pPr>
+        <w:rPr>
+          <w:rFonts w:ascii="Times New Roman" w:eastAsia="Times New Roman" w:hAnsi="Times New Roman" w:cs="Times New Roman"/>
+        </w:rPr>
+      </w:pPr>
+      <w:r>
+        <w:rPr>
+          <w:rFonts w:ascii="Times New Roman" w:eastAsia="Times New Roman" w:hAnsi="Times New Roman" w:cs="Times New Roman"/>
+        </w:rPr>
+        <w:t xml:space="preserve">There are 20 socks in a drawer: 5 pairs of black socks, 3 pairs of brown and 2 pairs of white. You select the socks in the dark and can check them only after a selection has been made. What is the smallest number of socks you need to select to guarantee getting the following: a) At least one matching pair b) At least one matching pair of each </w:t>
+      </w:r>
+      <w:proofErr w:type="gramStart"/>
+      <w:r>
+        <w:rPr>
+          <w:rFonts w:ascii="Times New Roman" w:eastAsia="Times New Roman" w:hAnsi="Times New Roman" w:cs="Times New Roman"/>
+        </w:rPr>
+        <w:t>color.</w:t>
+      </w:r>
+      <w:proofErr w:type="gramEnd"/>
+    </w:p>
+    <w:p>
+      <w:pPr>
+        <w:rPr>
+          <w:rFonts w:ascii="Times New Roman" w:eastAsia="Times New Roman" w:hAnsi="Times New Roman" w:cs="Times New Roman"/>
+        </w:rPr>
+      </w:pPr>
+    </w:p>
+    <w:p/>
+    <w:p/>
+    <w:p>
+      <w:r>
+        <w:t>Problem #3</w:t>
+      </w:r>
+    </w:p>
+    <w:p/>
+    <w:p>
+      <w:pPr>
+        <w:rPr>
+          <w:rFonts w:ascii="Times New Roman" w:eastAsia="Times New Roman" w:hAnsi="Times New Roman" w:cs="Times New Roman"/>
+        </w:rPr>
+      </w:pPr>
+      <w:r>
+        <w:rPr>
+          <w:rFonts w:ascii="Times New Roman" w:eastAsia="Times New Roman" w:hAnsi="Times New Roman" w:cs="Times New Roman"/>
+        </w:rPr>
+        <w:t xml:space="preserve">A little girl counts using the fingers of her left hand as follows: </w:t>
+      </w:r>
+    </w:p>
+    <w:p>
+      <w:pPr>
+        <w:rPr>
+          <w:rFonts w:ascii="Times New Roman" w:eastAsia="Times New Roman" w:hAnsi="Times New Roman" w:cs="Times New Roman"/>
+        </w:rPr>
+      </w:pPr>
+      <w:r>
+        <w:rPr>
+          <w:rFonts w:ascii="Times New Roman" w:eastAsia="Times New Roman" w:hAnsi="Times New Roman" w:cs="Times New Roman"/>
+        </w:rPr>
+        <w:t>She starts by calling her thumb 1, the first finger 2, middle finder 3, ring finger 4, and little finger 5. Then she reverses direction, calling the ring finger 6, middle finger 7, first finger 8 and thumb 9, after which she calls her first finger 10 and so on. If she continues to count in this manner, on which finger will she stop? a) What if the girl counts from 1 to 10 b) What if the girl counts from 1 to 100 c) What if the girl counts from 1 to 1000</w:t>
+      </w:r>
+    </w:p>
+    <w:p/>
     <w:p/>
     <w:sectPr>
-      <w:headerReference w:type="even" r:id="rId6"/>
-      <w:headerReference w:type="default" r:id="rId7"/>
-      <w:footerReference w:type="even" r:id="rId8"/>
-      <w:footerReference w:type="default" r:id="rId9"/>
-      <w:headerReference w:type="first" r:id="rId10"/>
-      <w:footerReference w:type="first" r:id="rId11"/>
+      <w:headerReference w:type="default" r:id="rId6"/>
       <w:pgSz w:w="11900" w:h="16840"/>
       <w:pgMar w:top="1440" w:right="1440" w:bottom="1440" w:left="1440" w:header="708" w:footer="708" w:gutter="0"/>
       <w:cols w:space="708"/>
@@ -38,36 +190,6 @@
 </w:endnotes>
 </file>
 
-<file path=word/footer1.xml><?xml version="1.0" encoding="utf-8"?>
-<w:ftr xmlns:wpc="http://schemas.microsoft.com/office/word/2010/wordprocessingCanvas" xmlns:mo="http://schemas.microsoft.com/office/mac/office/2008/main" xmlns:mc="http://schemas.openxmlformats.org/markup-compatibility/2006" xmlns:mv="urn:schemas-microsoft-com:mac:vml" xmlns:o="urn:schemas-microsoft-com:office:office" xmlns:r="http://schemas.openxmlformats.org/officeDocument/2006/relationships" xmlns:m="http://schemas.openxmlformats.org/officeDocument/2006/math" xmlns:v="urn:schemas-microsoft-com:vml" xmlns:wp14="http://schemas.microsoft.com/office/word/2010/wordprocessingDrawing" xmlns:wp="http://schemas.openxmlformats.org/drawingml/2006/wordprocessingDrawing" xmlns:w10="urn:schemas-microsoft-com:office:word" xmlns:w="http://schemas.openxmlformats.org/wordprocessingml/2006/main" xmlns:w14="http://schemas.microsoft.com/office/word/2010/wordml" xmlns:w15="http://schemas.microsoft.com/office/word/2012/wordml" xmlns:wpg="http://schemas.microsoft.com/office/word/2010/wordprocessingGroup" xmlns:wpi="http://schemas.microsoft.com/office/word/2010/wordprocessingInk" xmlns:wne="http://schemas.microsoft.com/office/word/2006/wordml" xmlns:wps="http://schemas.microsoft.com/office/word/2010/wordprocessingShape" mc:Ignorable="w14 w15 wp14">
-  <w:p>
-    <w:pPr>
-      <w:pStyle w:val="Footer"/>
-    </w:pPr>
-  </w:p>
-</w:ftr>
-</file>
-
-<file path=word/footer2.xml><?xml version="1.0" encoding="utf-8"?>
-<w:ftr xmlns:wpc="http://schemas.microsoft.com/office/word/2010/wordprocessingCanvas" xmlns:mo="http://schemas.microsoft.com/office/mac/office/2008/main" xmlns:mc="http://schemas.openxmlformats.org/markup-compatibility/2006" xmlns:mv="urn:schemas-microsoft-com:mac:vml" xmlns:o="urn:schemas-microsoft-com:office:office" xmlns:r="http://schemas.openxmlformats.org/officeDocument/2006/relationships" xmlns:m="http://schemas.openxmlformats.org/officeDocument/2006/math" xmlns:v="urn:schemas-microsoft-com:vml" xmlns:wp14="http://schemas.microsoft.com/office/word/2010/wordprocessingDrawing" xmlns:wp="http://schemas.openxmlformats.org/drawingml/2006/wordprocessingDrawing" xmlns:w10="urn:schemas-microsoft-com:office:word" xmlns:w="http://schemas.openxmlformats.org/wordprocessingml/2006/main" xmlns:w14="http://schemas.microsoft.com/office/word/2010/wordml" xmlns:w15="http://schemas.microsoft.com/office/word/2012/wordml" xmlns:wpg="http://schemas.microsoft.com/office/word/2010/wordprocessingGroup" xmlns:wpi="http://schemas.microsoft.com/office/word/2010/wordprocessingInk" xmlns:wne="http://schemas.microsoft.com/office/word/2006/wordml" xmlns:wps="http://schemas.microsoft.com/office/word/2010/wordprocessingShape" mc:Ignorable="w14 w15 wp14">
-  <w:p>
-    <w:pPr>
-      <w:pStyle w:val="Footer"/>
-    </w:pPr>
-  </w:p>
-</w:ftr>
-</file>
-
-<file path=word/footer3.xml><?xml version="1.0" encoding="utf-8"?>
-<w:ftr xmlns:wpc="http://schemas.microsoft.com/office/word/2010/wordprocessingCanvas" xmlns:mo="http://schemas.microsoft.com/office/mac/office/2008/main" xmlns:mc="http://schemas.openxmlformats.org/markup-compatibility/2006" xmlns:mv="urn:schemas-microsoft-com:mac:vml" xmlns:o="urn:schemas-microsoft-com:office:office" xmlns:r="http://schemas.openxmlformats.org/officeDocument/2006/relationships" xmlns:m="http://schemas.openxmlformats.org/officeDocument/2006/math" xmlns:v="urn:schemas-microsoft-com:vml" xmlns:wp14="http://schemas.microsoft.com/office/word/2010/wordprocessingDrawing" xmlns:wp="http://schemas.openxmlformats.org/drawingml/2006/wordprocessingDrawing" xmlns:w10="urn:schemas-microsoft-com:office:word" xmlns:w="http://schemas.openxmlformats.org/wordprocessingml/2006/main" xmlns:w14="http://schemas.microsoft.com/office/word/2010/wordml" xmlns:w15="http://schemas.microsoft.com/office/word/2012/wordml" xmlns:wpg="http://schemas.microsoft.com/office/word/2010/wordprocessingGroup" xmlns:wpi="http://schemas.microsoft.com/office/word/2010/wordprocessingInk" xmlns:wne="http://schemas.microsoft.com/office/word/2006/wordml" xmlns:wps="http://schemas.microsoft.com/office/word/2010/wordprocessingShape" mc:Ignorable="w14 w15 wp14">
-  <w:p>
-    <w:pPr>
-      <w:pStyle w:val="Footer"/>
-    </w:pPr>
-  </w:p>
-</w:ftr>
-</file>
-
 <file path=word/footnotes.xml><?xml version="1.0" encoding="utf-8"?>
 <w:footnotes xmlns:wpc="http://schemas.microsoft.com/office/word/2010/wordprocessingCanvas" xmlns:mo="http://schemas.microsoft.com/office/mac/office/2008/main" xmlns:mc="http://schemas.openxmlformats.org/markup-compatibility/2006" xmlns:mv="urn:schemas-microsoft-com:mac:vml" xmlns:o="urn:schemas-microsoft-com:office:office" xmlns:r="http://schemas.openxmlformats.org/officeDocument/2006/relationships" xmlns:m="http://schemas.openxmlformats.org/officeDocument/2006/math" xmlns:v="urn:schemas-microsoft-com:vml" xmlns:wp14="http://schemas.microsoft.com/office/word/2010/wordprocessingDrawing" xmlns:wp="http://schemas.openxmlformats.org/drawingml/2006/wordprocessingDrawing" xmlns:w10="urn:schemas-microsoft-com:office:word" xmlns:w="http://schemas.openxmlformats.org/wordprocessingml/2006/main" xmlns:w14="http://schemas.microsoft.com/office/word/2010/wordml" xmlns:w15="http://schemas.microsoft.com/office/word/2012/wordml" xmlns:wpg="http://schemas.microsoft.com/office/word/2010/wordprocessingGroup" xmlns:wpi="http://schemas.microsoft.com/office/word/2010/wordprocessingInk" xmlns:wne="http://schemas.microsoft.com/office/word/2006/wordml" xmlns:wps="http://schemas.microsoft.com/office/word/2010/wordprocessingShape" mc:Ignorable="w14 w15 wp14">
   <w:footnote w:type="separator" w:id="-1">
@@ -88,16 +210,6 @@
 </file>
 
 <file path=word/header1.xml><?xml version="1.0" encoding="utf-8"?>
-<w:hdr xmlns:wpc="http://schemas.microsoft.com/office/word/2010/wordprocessingCanvas" xmlns:mo="http://schemas.microsoft.com/office/mac/office/2008/main" xmlns:mc="http://schemas.openxmlformats.org/markup-compatibility/2006" xmlns:mv="urn:schemas-microsoft-com:mac:vml" xmlns:o="urn:schemas-microsoft-com:office:office" xmlns:r="http://schemas.openxmlformats.org/officeDocument/2006/relationships" xmlns:m="http://schemas.openxmlformats.org/officeDocument/2006/math" xmlns:v="urn:schemas-microsoft-com:vml" xmlns:wp14="http://schemas.microsoft.com/office/word/2010/wordprocessingDrawing" xmlns:wp="http://schemas.openxmlformats.org/drawingml/2006/wordprocessingDrawing" xmlns:w10="urn:schemas-microsoft-com:office:word" xmlns:w="http://schemas.openxmlformats.org/wordprocessingml/2006/main" xmlns:w14="http://schemas.microsoft.com/office/word/2010/wordml" xmlns:w15="http://schemas.microsoft.com/office/word/2012/wordml" xmlns:wpg="http://schemas.microsoft.com/office/word/2010/wordprocessingGroup" xmlns:wpi="http://schemas.microsoft.com/office/word/2010/wordprocessingInk" xmlns:wne="http://schemas.microsoft.com/office/word/2006/wordml" xmlns:wps="http://schemas.microsoft.com/office/word/2010/wordprocessingShape" mc:Ignorable="w14 w15 wp14">
-  <w:p>
-    <w:pPr>
-      <w:pStyle w:val="Header"/>
-    </w:pPr>
-  </w:p>
-</w:hdr>
-</file>
-
-<file path=word/header2.xml><?xml version="1.0" encoding="utf-8"?>
 <w:hdr xmlns:wpc="http://schemas.microsoft.com/office/word/2010/wordprocessingCanvas" xmlns:mo="http://schemas.microsoft.com/office/mac/office/2008/main" xmlns:mc="http://schemas.openxmlformats.org/markup-compatibility/2006" xmlns:mv="urn:schemas-microsoft-com:mac:vml" xmlns:o="urn:schemas-microsoft-com:office:office" xmlns:r="http://schemas.openxmlformats.org/officeDocument/2006/relationships" xmlns:m="http://schemas.openxmlformats.org/officeDocument/2006/math" xmlns:v="urn:schemas-microsoft-com:vml" xmlns:wp14="http://schemas.microsoft.com/office/word/2010/wordprocessingDrawing" xmlns:wp="http://schemas.openxmlformats.org/drawingml/2006/wordprocessingDrawing" xmlns:w10="urn:schemas-microsoft-com:office:word" xmlns:w="http://schemas.openxmlformats.org/wordprocessingml/2006/main" xmlns:w14="http://schemas.microsoft.com/office/word/2010/wordml" xmlns:w15="http://schemas.microsoft.com/office/word/2012/wordml" xmlns:wpg="http://schemas.microsoft.com/office/word/2010/wordprocessingGroup" xmlns:wpi="http://schemas.microsoft.com/office/word/2010/wordprocessingInk" xmlns:wne="http://schemas.microsoft.com/office/word/2006/wordml" xmlns:wps="http://schemas.microsoft.com/office/word/2010/wordprocessingShape" mc:Ignorable="w14 w15 wp14">
   <w:p>
     <w:pPr>
@@ -112,24 +224,17 @@
     </w:r>
     <w:proofErr w:type="spellEnd"/>
     <w:r>
-      <w:t xml:space="preserve"> 4.20.2015 SDI  Activity: </w:t>
+      <w:t xml:space="preserve"> 4.20.2015 </w:t>
     </w:r>
-    <w:bookmarkStart w:id="0" w:name="_GoBack"/>
-    <w:bookmarkEnd w:id="0"/>
+    <w:proofErr w:type="gramStart"/>
     <w:r>
-      <w:t>Problem Solving</w:t>
+      <w:t>SDI  Activity</w:t>
+    </w:r>
+    <w:proofErr w:type="gramEnd"/>
+    <w:r>
+      <w:t>: Problem Solving</w:t>
     </w:r>
   </w:p>
-  <w:p>
-    <w:pPr>
-      <w:pStyle w:val="Header"/>
-    </w:pPr>
-  </w:p>
-</w:hdr>
-</file>
-
-<file path=word/header3.xml><?xml version="1.0" encoding="utf-8"?>
-<w:hdr xmlns:wpc="http://schemas.microsoft.com/office/word/2010/wordprocessingCanvas" xmlns:mo="http://schemas.microsoft.com/office/mac/office/2008/main" xmlns:mc="http://schemas.openxmlformats.org/markup-compatibility/2006" xmlns:mv="urn:schemas-microsoft-com:mac:vml" xmlns:o="urn:schemas-microsoft-com:office:office" xmlns:r="http://schemas.openxmlformats.org/officeDocument/2006/relationships" xmlns:m="http://schemas.openxmlformats.org/officeDocument/2006/math" xmlns:v="urn:schemas-microsoft-com:vml" xmlns:wp14="http://schemas.microsoft.com/office/word/2010/wordprocessingDrawing" xmlns:wp="http://schemas.openxmlformats.org/drawingml/2006/wordprocessingDrawing" xmlns:w10="urn:schemas-microsoft-com:office:word" xmlns:w="http://schemas.openxmlformats.org/wordprocessingml/2006/main" xmlns:w14="http://schemas.microsoft.com/office/word/2010/wordml" xmlns:w15="http://schemas.microsoft.com/office/word/2012/wordml" xmlns:wpg="http://schemas.microsoft.com/office/word/2010/wordprocessingGroup" xmlns:wpi="http://schemas.microsoft.com/office/word/2010/wordprocessingInk" xmlns:wne="http://schemas.microsoft.com/office/word/2006/wordml" xmlns:wps="http://schemas.microsoft.com/office/word/2010/wordprocessingShape" mc:Ignorable="w14 w15 wp14">
   <w:p>
     <w:pPr>
       <w:pStyle w:val="Header"/>

</xml_diff>

<commit_message>
Added constraints for the problem #1
Added constraints for the problem #1.
</commit_message>
<xml_diff>
--- a/ProblemSoving/Travinskaya_Anna_ProblemSolving.docx
+++ b/ProblemSoving/Travinskaya_Anna_ProblemSolving.docx
@@ -57,6 +57,11 @@
     </w:p>
     <w:p>
       <w:r>
+        <w:t>1)</w:t>
+      </w:r>
+    </w:p>
+    <w:p>
+      <w:r>
         <w:t xml:space="preserve">Define the problem: to figure out how can a man transport three items (cat, parrot and a bag of seed) to the other side of the river one item at a time and making sure that nothing gets eaten without his presence. </w:t>
       </w:r>
     </w:p>
@@ -67,23 +72,38 @@
     </w:p>
     <w:p>
       <w:r>
-        <w:t xml:space="preserve">The overall goal is to think abstract in order to figure out the plan for transporting every item safely. </w:t>
-      </w:r>
+        <w:t xml:space="preserve">The overall goal is to think abstract in order to figure out the plan for transporting every item safely.  </w:t>
+      </w:r>
+    </w:p>
+    <w:p/>
+    <w:p>
+      <w:r>
+        <w:t>2) Break the problem apart</w:t>
+      </w:r>
+    </w:p>
+    <w:p>
       <w:bookmarkStart w:id="0" w:name="_GoBack"/>
       <w:bookmarkEnd w:id="0"/>
-      <w:r>
-        <w:t xml:space="preserve"> </w:t>
+    </w:p>
+    <w:p>
+      <w:r>
+        <w:t>Constraints: 1) A man can only transport one item at a time in the boat.</w:t>
+      </w:r>
+    </w:p>
+    <w:p>
+      <w:r>
+        <w:tab/>
+        <w:t xml:space="preserve">          2) Some items can get eaten if left together unattended.</w:t>
       </w:r>
     </w:p>
     <w:p/>
+    <w:p>
+      <w:r>
+        <w:t>Problem #2</w:t>
+      </w:r>
+    </w:p>
     <w:p/>
     <w:p>
-      <w:r>
-        <w:t>Problem #2</w:t>
-      </w:r>
-    </w:p>
-    <w:p/>
-    <w:p>
       <w:pPr>
         <w:rPr>
           <w:rFonts w:ascii="Times New Roman" w:eastAsia="Times New Roman" w:hAnsi="Times New Roman" w:cs="Times New Roman"/>
@@ -106,16 +126,8 @@
         <w:rPr>
           <w:rFonts w:ascii="Times New Roman" w:eastAsia="Times New Roman" w:hAnsi="Times New Roman" w:cs="Times New Roman"/>
         </w:rPr>
-        <w:t xml:space="preserve">There are 20 socks in a drawer: 5 pairs of black socks, 3 pairs of brown and 2 pairs of white. You select the socks in the dark and can check them only after a selection has been made. What is the smallest number of socks you need to select to guarantee getting the following: a) At least one matching pair b) At least one matching pair of each </w:t>
-      </w:r>
-      <w:proofErr w:type="gramStart"/>
-      <w:r>
-        <w:rPr>
-          <w:rFonts w:ascii="Times New Roman" w:eastAsia="Times New Roman" w:hAnsi="Times New Roman" w:cs="Times New Roman"/>
-        </w:rPr>
-        <w:t>color.</w:t>
-      </w:r>
-      <w:proofErr w:type="gramEnd"/>
+        <w:t>There are 20 socks in a drawer: 5 pairs of black socks, 3 pairs of brown and 2 pairs of white. You select the socks in the dark and can check them only after a selection has been made. What is the smallest number of socks you need to select to guarantee getting the following: a) At least one matching pair b) At least one matching pair of each color.</w:t>
+      </w:r>
     </w:p>
     <w:p>
       <w:pPr>
@@ -216,23 +228,7 @@
       <w:pStyle w:val="Header"/>
     </w:pPr>
     <w:r>
-      <w:t xml:space="preserve">Anna </w:t>
-    </w:r>
-    <w:proofErr w:type="spellStart"/>
-    <w:r>
-      <w:t>Travinskaya</w:t>
-    </w:r>
-    <w:proofErr w:type="spellEnd"/>
-    <w:r>
-      <w:t xml:space="preserve"> 4.20.2015 </w:t>
-    </w:r>
-    <w:proofErr w:type="gramStart"/>
-    <w:r>
-      <w:t>SDI  Activity</w:t>
-    </w:r>
-    <w:proofErr w:type="gramEnd"/>
-    <w:r>
-      <w:t>: Problem Solving</w:t>
+      <w:t>Anna Travinskaya 4.20.2015 SDI  Activity: Problem Solving</w:t>
     </w:r>
   </w:p>
   <w:p>

</xml_diff>

<commit_message>
Added a sub-goal to the problem #1
Added a sub-goal to the problem #1.
</commit_message>
<xml_diff>
--- a/ProblemSoving/Travinskaya_Anna_ProblemSolving.docx
+++ b/ProblemSoving/Travinskaya_Anna_ProblemSolving.docx
@@ -81,29 +81,47 @@
         <w:t>2) Break the problem apart</w:t>
       </w:r>
     </w:p>
-    <w:p>
+    <w:p/>
+    <w:p>
+      <w:r>
+        <w:t>Constraints:</w:t>
+      </w:r>
+      <w:r>
+        <w:t xml:space="preserve">   </w:t>
+      </w:r>
       <w:bookmarkStart w:id="0" w:name="_GoBack"/>
       <w:bookmarkEnd w:id="0"/>
-    </w:p>
-    <w:p>
-      <w:r>
-        <w:t>Constraints: 1) A man can only transport one item at a time in the boat.</w:t>
+      <w:r>
+        <w:t xml:space="preserve"> 1) A man can only transport one item at a time in the boat.</w:t>
       </w:r>
     </w:p>
     <w:p>
       <w:r>
         <w:tab/>
-        <w:t xml:space="preserve">          2) Some items can get eaten if left together unattended.</w:t>
+        <w:t xml:space="preserve">          </w:t>
+      </w:r>
+      <w:r>
+        <w:t xml:space="preserve">  </w:t>
+      </w:r>
+      <w:r>
+        <w:t>2) Some items can get eaten if left together unattended.</w:t>
+      </w:r>
+    </w:p>
+    <w:p>
+      <w:pPr>
+        <w:jc w:val="center"/>
+      </w:pPr>
+      <w:r>
+        <w:t>Sub-goals:     1) To make sure that the items that can get eaten don’t stay alone with items     that can eat them.</w:t>
+      </w:r>
+    </w:p>
+    <w:p>
+      <w:r>
+        <w:t>Problem #2</w:t>
       </w:r>
     </w:p>
     <w:p/>
     <w:p>
-      <w:r>
-        <w:t>Problem #2</w:t>
-      </w:r>
-    </w:p>
-    <w:p/>
-    <w:p>
       <w:pPr>
         <w:rPr>
           <w:rFonts w:ascii="Times New Roman" w:eastAsia="Times New Roman" w:hAnsi="Times New Roman" w:cs="Times New Roman"/>
@@ -126,8 +144,16 @@
         <w:rPr>
           <w:rFonts w:ascii="Times New Roman" w:eastAsia="Times New Roman" w:hAnsi="Times New Roman" w:cs="Times New Roman"/>
         </w:rPr>
-        <w:t>There are 20 socks in a drawer: 5 pairs of black socks, 3 pairs of brown and 2 pairs of white. You select the socks in the dark and can check them only after a selection has been made. What is the smallest number of socks you need to select to guarantee getting the following: a) At least one matching pair b) At least one matching pair of each color.</w:t>
-      </w:r>
+        <w:t xml:space="preserve">There are 20 socks in a drawer: 5 pairs of black socks, 3 pairs of brown and 2 pairs of white. You select the socks in the dark and can check them only after a selection has been made. What is the smallest number of socks you need to select to guarantee getting the following: a) At least one matching pair b) At least one matching pair of each </w:t>
+      </w:r>
+      <w:proofErr w:type="gramStart"/>
+      <w:r>
+        <w:rPr>
+          <w:rFonts w:ascii="Times New Roman" w:eastAsia="Times New Roman" w:hAnsi="Times New Roman" w:cs="Times New Roman"/>
+        </w:rPr>
+        <w:t>color.</w:t>
+      </w:r>
+      <w:proofErr w:type="gramEnd"/>
     </w:p>
     <w:p>
       <w:pPr>
@@ -228,7 +254,23 @@
       <w:pStyle w:val="Header"/>
     </w:pPr>
     <w:r>
-      <w:t>Anna Travinskaya 4.20.2015 SDI  Activity: Problem Solving</w:t>
+      <w:t xml:space="preserve">Anna </w:t>
+    </w:r>
+    <w:proofErr w:type="spellStart"/>
+    <w:r>
+      <w:t>Travinskaya</w:t>
+    </w:r>
+    <w:proofErr w:type="spellEnd"/>
+    <w:r>
+      <w:t xml:space="preserve"> 4.20.2015 </w:t>
+    </w:r>
+    <w:proofErr w:type="gramStart"/>
+    <w:r>
+      <w:t>SDI  Activity</w:t>
+    </w:r>
+    <w:proofErr w:type="gramEnd"/>
+    <w:r>
+      <w:t>: Problem Solving</w:t>
     </w:r>
   </w:p>
   <w:p>

</xml_diff>

<commit_message>
Evaluated solutions for problem #1
</commit_message>
<xml_diff>
--- a/ProblemSoving/Travinskaya_Anna_ProblemSolving.docx
+++ b/ProblemSoving/Travinskaya_Anna_ProblemSolving.docx
@@ -118,10 +118,7 @@
         <w:t>3) Identify potential solutions</w:t>
       </w:r>
     </w:p>
-    <w:p>
-      <w:bookmarkStart w:id="0" w:name="_GoBack"/>
-      <w:bookmarkEnd w:id="0"/>
-    </w:p>
+    <w:p/>
     <w:p>
       <w:pPr>
         <w:pStyle w:val="ListParagraph"/>
@@ -224,6 +221,28 @@
     <w:p/>
     <w:p>
       <w:r>
+        <w:t>Evaluation of solutions:</w:t>
+      </w:r>
+    </w:p>
+    <w:p>
+      <w:bookmarkStart w:id="0" w:name="_GoBack"/>
+      <w:bookmarkEnd w:id="0"/>
+    </w:p>
+    <w:p>
+      <w:pPr>
+        <w:pStyle w:val="ListParagraph"/>
+        <w:numPr>
+          <w:ilvl w:val="0"/>
+          <w:numId w:val="2"/>
+        </w:numPr>
+      </w:pPr>
+      <w:r>
+        <w:t>All solutions work for each case and are goal oriented. It is consistent throughout that the parrot does not stay alone with a cat or bag of seed unattended and each item is being transferred one at a time.</w:t>
+      </w:r>
+    </w:p>
+    <w:p/>
+    <w:p>
+      <w:r>
         <w:t>Problem #2</w:t>
       </w:r>
     </w:p>
@@ -251,16 +270,9 @@
         <w:rPr>
           <w:rFonts w:ascii="Times New Roman" w:eastAsia="Times New Roman" w:hAnsi="Times New Roman" w:cs="Times New Roman"/>
         </w:rPr>
-        <w:t xml:space="preserve">There are 20 socks in a drawer: 5 pairs of black socks, 3 pairs of brown and 2 pairs of white. You select the socks in the dark and can check them only after a selection has been made. What is the smallest number of socks you need to select to guarantee getting the following: a) At least one matching pair b) At least one matching pair of each </w:t>
-      </w:r>
-      <w:proofErr w:type="gramStart"/>
-      <w:r>
-        <w:rPr>
-          <w:rFonts w:ascii="Times New Roman" w:eastAsia="Times New Roman" w:hAnsi="Times New Roman" w:cs="Times New Roman"/>
-        </w:rPr>
-        <w:t>color.</w:t>
-      </w:r>
-      <w:proofErr w:type="gramEnd"/>
+        <w:lastRenderedPageBreak/>
+        <w:t>There are 20 socks in a drawer: 5 pairs of black socks, 3 pairs of brown and 2 pairs of white. You select the socks in the dark and can check them only after a selection has been made. What is the smallest number of socks you need to select to guarantee getting the following: a) At least one matching pair b) At least one matching pair of each color.</w:t>
+      </w:r>
     </w:p>
     <w:p>
       <w:pPr>
@@ -273,7 +285,6 @@
     <w:p/>
     <w:p>
       <w:r>
-        <w:lastRenderedPageBreak/>
         <w:t>Problem #3</w:t>
       </w:r>
     </w:p>
@@ -362,23 +373,7 @@
       <w:pStyle w:val="Header"/>
     </w:pPr>
     <w:r>
-      <w:t xml:space="preserve">Anna </w:t>
-    </w:r>
-    <w:proofErr w:type="spellStart"/>
-    <w:r>
-      <w:t>Travinskaya</w:t>
-    </w:r>
-    <w:proofErr w:type="spellEnd"/>
-    <w:r>
-      <w:t xml:space="preserve"> 4.20.2015 </w:t>
-    </w:r>
-    <w:proofErr w:type="gramStart"/>
-    <w:r>
-      <w:t>SDI  Activity</w:t>
-    </w:r>
-    <w:proofErr w:type="gramEnd"/>
-    <w:r>
-      <w:t>: Problem Solving</w:t>
+      <w:t>Anna Travinskaya 4.20.2015 SDI  Activity: Problem Solving</w:t>
     </w:r>
   </w:p>
   <w:p>
@@ -392,6 +387,92 @@
 <file path=word/numbering.xml><?xml version="1.0" encoding="utf-8"?>
 <w:numbering xmlns:wpc="http://schemas.microsoft.com/office/word/2010/wordprocessingCanvas" xmlns:mo="http://schemas.microsoft.com/office/mac/office/2008/main" xmlns:mc="http://schemas.openxmlformats.org/markup-compatibility/2006" xmlns:mv="urn:schemas-microsoft-com:mac:vml" xmlns:o="urn:schemas-microsoft-com:office:office" xmlns:r="http://schemas.openxmlformats.org/officeDocument/2006/relationships" xmlns:m="http://schemas.openxmlformats.org/officeDocument/2006/math" xmlns:v="urn:schemas-microsoft-com:vml" xmlns:wp14="http://schemas.microsoft.com/office/word/2010/wordprocessingDrawing" xmlns:wp="http://schemas.openxmlformats.org/drawingml/2006/wordprocessingDrawing" xmlns:w10="urn:schemas-microsoft-com:office:word" xmlns:w="http://schemas.openxmlformats.org/wordprocessingml/2006/main" xmlns:w14="http://schemas.microsoft.com/office/word/2010/wordml" xmlns:w15="http://schemas.microsoft.com/office/word/2012/wordml" xmlns:wpg="http://schemas.microsoft.com/office/word/2010/wordprocessingGroup" xmlns:wpi="http://schemas.microsoft.com/office/word/2010/wordprocessingInk" xmlns:wne="http://schemas.microsoft.com/office/word/2006/wordml" xmlns:wps="http://schemas.microsoft.com/office/word/2010/wordprocessingShape" mc:Ignorable="w14 w15 wp14">
   <w:abstractNum w:abstractNumId="0">
+    <w:nsid w:val="1EE02A84"/>
+    <w:multiLevelType w:val="hybridMultilevel"/>
+    <w:tmpl w:val="886AD696"/>
+    <w:lvl w:ilvl="0" w:tplc="0409000F">
+      <w:start w:val="1"/>
+      <w:numFmt w:val="decimal"/>
+      <w:lvlText w:val="%1."/>
+      <w:lvlJc w:val="left"/>
+      <w:pPr>
+        <w:ind w:left="720" w:hanging="360"/>
+      </w:pPr>
+    </w:lvl>
+    <w:lvl w:ilvl="1" w:tplc="04090019" w:tentative="1">
+      <w:start w:val="1"/>
+      <w:numFmt w:val="lowerLetter"/>
+      <w:lvlText w:val="%2."/>
+      <w:lvlJc w:val="left"/>
+      <w:pPr>
+        <w:ind w:left="1440" w:hanging="360"/>
+      </w:pPr>
+    </w:lvl>
+    <w:lvl w:ilvl="2" w:tplc="0409001B" w:tentative="1">
+      <w:start w:val="1"/>
+      <w:numFmt w:val="lowerRoman"/>
+      <w:lvlText w:val="%3."/>
+      <w:lvlJc w:val="right"/>
+      <w:pPr>
+        <w:ind w:left="2160" w:hanging="180"/>
+      </w:pPr>
+    </w:lvl>
+    <w:lvl w:ilvl="3" w:tplc="0409000F" w:tentative="1">
+      <w:start w:val="1"/>
+      <w:numFmt w:val="decimal"/>
+      <w:lvlText w:val="%4."/>
+      <w:lvlJc w:val="left"/>
+      <w:pPr>
+        <w:ind w:left="2880" w:hanging="360"/>
+      </w:pPr>
+    </w:lvl>
+    <w:lvl w:ilvl="4" w:tplc="04090019" w:tentative="1">
+      <w:start w:val="1"/>
+      <w:numFmt w:val="lowerLetter"/>
+      <w:lvlText w:val="%5."/>
+      <w:lvlJc w:val="left"/>
+      <w:pPr>
+        <w:ind w:left="3600" w:hanging="360"/>
+      </w:pPr>
+    </w:lvl>
+    <w:lvl w:ilvl="5" w:tplc="0409001B" w:tentative="1">
+      <w:start w:val="1"/>
+      <w:numFmt w:val="lowerRoman"/>
+      <w:lvlText w:val="%6."/>
+      <w:lvlJc w:val="right"/>
+      <w:pPr>
+        <w:ind w:left="4320" w:hanging="180"/>
+      </w:pPr>
+    </w:lvl>
+    <w:lvl w:ilvl="6" w:tplc="0409000F" w:tentative="1">
+      <w:start w:val="1"/>
+      <w:numFmt w:val="decimal"/>
+      <w:lvlText w:val="%7."/>
+      <w:lvlJc w:val="left"/>
+      <w:pPr>
+        <w:ind w:left="5040" w:hanging="360"/>
+      </w:pPr>
+    </w:lvl>
+    <w:lvl w:ilvl="7" w:tplc="04090019" w:tentative="1">
+      <w:start w:val="1"/>
+      <w:numFmt w:val="lowerLetter"/>
+      <w:lvlText w:val="%8."/>
+      <w:lvlJc w:val="left"/>
+      <w:pPr>
+        <w:ind w:left="5760" w:hanging="360"/>
+      </w:pPr>
+    </w:lvl>
+    <w:lvl w:ilvl="8" w:tplc="0409001B" w:tentative="1">
+      <w:start w:val="1"/>
+      <w:numFmt w:val="lowerRoman"/>
+      <w:lvlText w:val="%9."/>
+      <w:lvlJc w:val="right"/>
+      <w:pPr>
+        <w:ind w:left="6480" w:hanging="180"/>
+      </w:pPr>
+    </w:lvl>
+  </w:abstractNum>
+  <w:abstractNum w:abstractNumId="1">
     <w:nsid w:val="5D751ACD"/>
     <w:multiLevelType w:val="hybridMultilevel"/>
     <w:tmpl w:val="AE5ECFB4"/>
@@ -478,6 +559,9 @@
     </w:lvl>
   </w:abstractNum>
   <w:num w:numId="1">
+    <w:abstractNumId w:val="1"/>
+  </w:num>
+  <w:num w:numId="2">
     <w:abstractNumId w:val="0"/>
   </w:num>
 </w:numbering>

</xml_diff>

<commit_message>
Developed a plan to implement a solution.
Developed a plan to implement a solution.
</commit_message>
<xml_diff>
--- a/ProblemSoving/Travinskaya_Anna_ProblemSolving.docx
+++ b/ProblemSoving/Travinskaya_Anna_ProblemSolving.docx
@@ -224,10 +224,7 @@
         <w:t>Evaluation of solutions:</w:t>
       </w:r>
     </w:p>
-    <w:p>
-      <w:bookmarkStart w:id="0" w:name="_GoBack"/>
-      <w:bookmarkEnd w:id="0"/>
-    </w:p>
+    <w:p/>
     <w:p>
       <w:pPr>
         <w:pStyle w:val="ListParagraph"/>
@@ -241,6 +238,119 @@
       </w:r>
     </w:p>
     <w:p/>
+    <w:p/>
+    <w:p/>
+    <w:p/>
+    <w:p/>
+    <w:p>
+      <w:r>
+        <w:lastRenderedPageBreak/>
+        <w:t>Plan to implement the solution:</w:t>
+      </w:r>
+    </w:p>
+    <w:p>
+      <w:pPr>
+        <w:pStyle w:val="ListParagraph"/>
+        <w:numPr>
+          <w:ilvl w:val="0"/>
+          <w:numId w:val="5"/>
+        </w:numPr>
+      </w:pPr>
+      <w:r>
+        <w:t xml:space="preserve">A man should transfer a parrot to the other side of the river. </w:t>
+      </w:r>
+    </w:p>
+    <w:p>
+      <w:pPr>
+        <w:pStyle w:val="ListParagraph"/>
+        <w:numPr>
+          <w:ilvl w:val="0"/>
+          <w:numId w:val="5"/>
+        </w:numPr>
+      </w:pPr>
+      <w:r>
+        <w:t>A man should travel back to the original shore.</w:t>
+      </w:r>
+    </w:p>
+    <w:p>
+      <w:pPr>
+        <w:pStyle w:val="ListParagraph"/>
+        <w:numPr>
+          <w:ilvl w:val="0"/>
+          <w:numId w:val="5"/>
+        </w:numPr>
+      </w:pPr>
+      <w:r>
+        <w:t>A man should take a cat to the board and transfer it to the other side.</w:t>
+      </w:r>
+    </w:p>
+    <w:p>
+      <w:pPr>
+        <w:pStyle w:val="ListParagraph"/>
+        <w:numPr>
+          <w:ilvl w:val="0"/>
+          <w:numId w:val="5"/>
+        </w:numPr>
+      </w:pPr>
+      <w:r>
+        <w:t>A man should travel back to the original shore together with parrot to avoid cat eating it.</w:t>
+      </w:r>
+    </w:p>
+    <w:p>
+      <w:pPr>
+        <w:pStyle w:val="ListParagraph"/>
+        <w:numPr>
+          <w:ilvl w:val="0"/>
+          <w:numId w:val="5"/>
+        </w:numPr>
+      </w:pPr>
+      <w:r>
+        <w:t xml:space="preserve">A man should leave a parrot on the original shore and take a bag of seed with him on the boat. This will prevent parrot from eating seeds. </w:t>
+      </w:r>
+    </w:p>
+    <w:p>
+      <w:pPr>
+        <w:pStyle w:val="ListParagraph"/>
+        <w:numPr>
+          <w:ilvl w:val="0"/>
+          <w:numId w:val="5"/>
+        </w:numPr>
+      </w:pPr>
+      <w:r>
+        <w:t>A man should transfer the seeds to the other side and leave them with a cat. This combination is safe, so he can travel alone back to the original shore to get a parrot.</w:t>
+      </w:r>
+    </w:p>
+    <w:p>
+      <w:pPr>
+        <w:pStyle w:val="ListParagraph"/>
+        <w:numPr>
+          <w:ilvl w:val="0"/>
+          <w:numId w:val="5"/>
+        </w:numPr>
+      </w:pPr>
+      <w:r>
+        <w:t>A man should transfer a parrot to the other side.</w:t>
+      </w:r>
+    </w:p>
+    <w:p>
+      <w:pPr>
+        <w:pStyle w:val="ListParagraph"/>
+        <w:numPr>
+          <w:ilvl w:val="0"/>
+          <w:numId w:val="5"/>
+        </w:numPr>
+      </w:pPr>
+      <w:r>
+        <w:t>Every item has been transferred safely.</w:t>
+      </w:r>
+    </w:p>
+    <w:p/>
+    <w:p/>
+    <w:p/>
+    <w:p>
+      <w:bookmarkStart w:id="0" w:name="_GoBack"/>
+      <w:bookmarkEnd w:id="0"/>
+    </w:p>
     <w:p>
       <w:r>
         <w:t>Problem #2</w:t>
@@ -270,9 +380,16 @@
         <w:rPr>
           <w:rFonts w:ascii="Times New Roman" w:eastAsia="Times New Roman" w:hAnsi="Times New Roman" w:cs="Times New Roman"/>
         </w:rPr>
-        <w:lastRenderedPageBreak/>
-        <w:t>There are 20 socks in a drawer: 5 pairs of black socks, 3 pairs of brown and 2 pairs of white. You select the socks in the dark and can check them only after a selection has been made. What is the smallest number of socks you need to select to guarantee getting the following: a) At least one matching pair b) At least one matching pair of each color.</w:t>
-      </w:r>
+        <w:t xml:space="preserve">There are 20 socks in a drawer: 5 pairs of black socks, 3 pairs of brown and 2 pairs of white. You select the socks in the dark and can check them only after a selection has been made. What is the smallest number of socks you need to select to guarantee getting the following: a) At least one matching pair b) At least one matching pair of each </w:t>
+      </w:r>
+      <w:proofErr w:type="gramStart"/>
+      <w:r>
+        <w:rPr>
+          <w:rFonts w:ascii="Times New Roman" w:eastAsia="Times New Roman" w:hAnsi="Times New Roman" w:cs="Times New Roman"/>
+        </w:rPr>
+        <w:t>color.</w:t>
+      </w:r>
+      <w:proofErr w:type="gramEnd"/>
     </w:p>
     <w:p>
       <w:pPr>
@@ -373,7 +490,23 @@
       <w:pStyle w:val="Header"/>
     </w:pPr>
     <w:r>
-      <w:t>Anna Travinskaya 4.20.2015 SDI  Activity: Problem Solving</w:t>
+      <w:t xml:space="preserve">Anna </w:t>
+    </w:r>
+    <w:proofErr w:type="spellStart"/>
+    <w:r>
+      <w:t>Travinskaya</w:t>
+    </w:r>
+    <w:proofErr w:type="spellEnd"/>
+    <w:r>
+      <w:t xml:space="preserve"> 4.20.2015 </w:t>
+    </w:r>
+    <w:proofErr w:type="gramStart"/>
+    <w:r>
+      <w:t>SDI  Activity</w:t>
+    </w:r>
+    <w:proofErr w:type="gramEnd"/>
+    <w:r>
+      <w:t>: Problem Solving</w:t>
     </w:r>
   </w:p>
   <w:p>
@@ -387,17 +520,20 @@
 <file path=word/numbering.xml><?xml version="1.0" encoding="utf-8"?>
 <w:numbering xmlns:wpc="http://schemas.microsoft.com/office/word/2010/wordprocessingCanvas" xmlns:mo="http://schemas.microsoft.com/office/mac/office/2008/main" xmlns:mc="http://schemas.openxmlformats.org/markup-compatibility/2006" xmlns:mv="urn:schemas-microsoft-com:mac:vml" xmlns:o="urn:schemas-microsoft-com:office:office" xmlns:r="http://schemas.openxmlformats.org/officeDocument/2006/relationships" xmlns:m="http://schemas.openxmlformats.org/officeDocument/2006/math" xmlns:v="urn:schemas-microsoft-com:vml" xmlns:wp14="http://schemas.microsoft.com/office/word/2010/wordprocessingDrawing" xmlns:wp="http://schemas.openxmlformats.org/drawingml/2006/wordprocessingDrawing" xmlns:w10="urn:schemas-microsoft-com:office:word" xmlns:w="http://schemas.openxmlformats.org/wordprocessingml/2006/main" xmlns:w14="http://schemas.microsoft.com/office/word/2010/wordml" xmlns:w15="http://schemas.microsoft.com/office/word/2012/wordml" xmlns:wpg="http://schemas.microsoft.com/office/word/2010/wordprocessingGroup" xmlns:wpi="http://schemas.microsoft.com/office/word/2010/wordprocessingInk" xmlns:wne="http://schemas.microsoft.com/office/word/2006/wordml" xmlns:wps="http://schemas.microsoft.com/office/word/2010/wordprocessingShape" mc:Ignorable="w14 w15 wp14">
   <w:abstractNum w:abstractNumId="0">
-    <w:nsid w:val="1EE02A84"/>
+    <w:nsid w:val="0B752F64"/>
     <w:multiLevelType w:val="hybridMultilevel"/>
-    <w:tmpl w:val="886AD696"/>
-    <w:lvl w:ilvl="0" w:tplc="0409000F">
+    <w:tmpl w:val="99A61FFA"/>
+    <w:lvl w:ilvl="0" w:tplc="34D42908">
       <w:start w:val="1"/>
       <w:numFmt w:val="decimal"/>
       <w:lvlText w:val="%1."/>
       <w:lvlJc w:val="left"/>
       <w:pPr>
-        <w:ind w:left="720" w:hanging="360"/>
-      </w:pPr>
+        <w:ind w:left="1080" w:hanging="360"/>
+      </w:pPr>
+      <w:rPr>
+        <w:rFonts w:hint="default"/>
+      </w:rPr>
     </w:lvl>
     <w:lvl w:ilvl="1" w:tplc="04090019" w:tentative="1">
       <w:start w:val="1"/>
@@ -405,7 +541,7 @@
       <w:lvlText w:val="%2."/>
       <w:lvlJc w:val="left"/>
       <w:pPr>
-        <w:ind w:left="1440" w:hanging="360"/>
+        <w:ind w:left="1800" w:hanging="360"/>
       </w:pPr>
     </w:lvl>
     <w:lvl w:ilvl="2" w:tplc="0409001B" w:tentative="1">
@@ -414,7 +550,7 @@
       <w:lvlText w:val="%3."/>
       <w:lvlJc w:val="right"/>
       <w:pPr>
-        <w:ind w:left="2160" w:hanging="180"/>
+        <w:ind w:left="2520" w:hanging="180"/>
       </w:pPr>
     </w:lvl>
     <w:lvl w:ilvl="3" w:tplc="0409000F" w:tentative="1">
@@ -423,7 +559,7 @@
       <w:lvlText w:val="%4."/>
       <w:lvlJc w:val="left"/>
       <w:pPr>
-        <w:ind w:left="2880" w:hanging="360"/>
+        <w:ind w:left="3240" w:hanging="360"/>
       </w:pPr>
     </w:lvl>
     <w:lvl w:ilvl="4" w:tplc="04090019" w:tentative="1">
@@ -432,7 +568,7 @@
       <w:lvlText w:val="%5."/>
       <w:lvlJc w:val="left"/>
       <w:pPr>
-        <w:ind w:left="3600" w:hanging="360"/>
+        <w:ind w:left="3960" w:hanging="360"/>
       </w:pPr>
     </w:lvl>
     <w:lvl w:ilvl="5" w:tplc="0409001B" w:tentative="1">
@@ -441,7 +577,7 @@
       <w:lvlText w:val="%6."/>
       <w:lvlJc w:val="right"/>
       <w:pPr>
-        <w:ind w:left="4320" w:hanging="180"/>
+        <w:ind w:left="4680" w:hanging="180"/>
       </w:pPr>
     </w:lvl>
     <w:lvl w:ilvl="6" w:tplc="0409000F" w:tentative="1">
@@ -450,7 +586,7 @@
       <w:lvlText w:val="%7."/>
       <w:lvlJc w:val="left"/>
       <w:pPr>
-        <w:ind w:left="5040" w:hanging="360"/>
+        <w:ind w:left="5400" w:hanging="360"/>
       </w:pPr>
     </w:lvl>
     <w:lvl w:ilvl="7" w:tplc="04090019" w:tentative="1">
@@ -459,7 +595,7 @@
       <w:lvlText w:val="%8."/>
       <w:lvlJc w:val="left"/>
       <w:pPr>
-        <w:ind w:left="5760" w:hanging="360"/>
+        <w:ind w:left="6120" w:hanging="360"/>
       </w:pPr>
     </w:lvl>
     <w:lvl w:ilvl="8" w:tplc="0409001B" w:tentative="1">
@@ -468,11 +604,275 @@
       <w:lvlText w:val="%9."/>
       <w:lvlJc w:val="right"/>
       <w:pPr>
-        <w:ind w:left="6480" w:hanging="180"/>
+        <w:ind w:left="6840" w:hanging="180"/>
       </w:pPr>
     </w:lvl>
   </w:abstractNum>
   <w:abstractNum w:abstractNumId="1">
+    <w:nsid w:val="1EE02A84"/>
+    <w:multiLevelType w:val="hybridMultilevel"/>
+    <w:tmpl w:val="CE5E8522"/>
+    <w:lvl w:ilvl="0" w:tplc="0409000F">
+      <w:start w:val="1"/>
+      <w:numFmt w:val="decimal"/>
+      <w:lvlText w:val="%1."/>
+      <w:lvlJc w:val="left"/>
+      <w:pPr>
+        <w:ind w:left="720" w:hanging="360"/>
+      </w:pPr>
+    </w:lvl>
+    <w:lvl w:ilvl="1" w:tplc="04090019" w:tentative="1">
+      <w:start w:val="1"/>
+      <w:numFmt w:val="lowerLetter"/>
+      <w:lvlText w:val="%2."/>
+      <w:lvlJc w:val="left"/>
+      <w:pPr>
+        <w:ind w:left="1440" w:hanging="360"/>
+      </w:pPr>
+    </w:lvl>
+    <w:lvl w:ilvl="2" w:tplc="0409001B" w:tentative="1">
+      <w:start w:val="1"/>
+      <w:numFmt w:val="lowerRoman"/>
+      <w:lvlText w:val="%3."/>
+      <w:lvlJc w:val="right"/>
+      <w:pPr>
+        <w:ind w:left="2160" w:hanging="180"/>
+      </w:pPr>
+    </w:lvl>
+    <w:lvl w:ilvl="3" w:tplc="0409000F" w:tentative="1">
+      <w:start w:val="1"/>
+      <w:numFmt w:val="decimal"/>
+      <w:lvlText w:val="%4."/>
+      <w:lvlJc w:val="left"/>
+      <w:pPr>
+        <w:ind w:left="2880" w:hanging="360"/>
+      </w:pPr>
+    </w:lvl>
+    <w:lvl w:ilvl="4" w:tplc="04090019" w:tentative="1">
+      <w:start w:val="1"/>
+      <w:numFmt w:val="lowerLetter"/>
+      <w:lvlText w:val="%5."/>
+      <w:lvlJc w:val="left"/>
+      <w:pPr>
+        <w:ind w:left="3600" w:hanging="360"/>
+      </w:pPr>
+    </w:lvl>
+    <w:lvl w:ilvl="5" w:tplc="0409001B" w:tentative="1">
+      <w:start w:val="1"/>
+      <w:numFmt w:val="lowerRoman"/>
+      <w:lvlText w:val="%6."/>
+      <w:lvlJc w:val="right"/>
+      <w:pPr>
+        <w:ind w:left="4320" w:hanging="180"/>
+      </w:pPr>
+    </w:lvl>
+    <w:lvl w:ilvl="6" w:tplc="0409000F" w:tentative="1">
+      <w:start w:val="1"/>
+      <w:numFmt w:val="decimal"/>
+      <w:lvlText w:val="%7."/>
+      <w:lvlJc w:val="left"/>
+      <w:pPr>
+        <w:ind w:left="5040" w:hanging="360"/>
+      </w:pPr>
+    </w:lvl>
+    <w:lvl w:ilvl="7" w:tplc="04090019" w:tentative="1">
+      <w:start w:val="1"/>
+      <w:numFmt w:val="lowerLetter"/>
+      <w:lvlText w:val="%8."/>
+      <w:lvlJc w:val="left"/>
+      <w:pPr>
+        <w:ind w:left="5760" w:hanging="360"/>
+      </w:pPr>
+    </w:lvl>
+    <w:lvl w:ilvl="8" w:tplc="0409001B" w:tentative="1">
+      <w:start w:val="1"/>
+      <w:numFmt w:val="lowerRoman"/>
+      <w:lvlText w:val="%9."/>
+      <w:lvlJc w:val="right"/>
+      <w:pPr>
+        <w:ind w:left="6480" w:hanging="180"/>
+      </w:pPr>
+    </w:lvl>
+  </w:abstractNum>
+  <w:abstractNum w:abstractNumId="2">
+    <w:nsid w:val="25FA10A3"/>
+    <w:multiLevelType w:val="hybridMultilevel"/>
+    <w:tmpl w:val="34A4E06E"/>
+    <w:lvl w:ilvl="0" w:tplc="F1C23EA2">
+      <w:start w:val="1"/>
+      <w:numFmt w:val="decimal"/>
+      <w:lvlText w:val="%1﷒"/>
+      <w:lvlJc w:val="left"/>
+      <w:pPr>
+        <w:ind w:left="720" w:hanging="360"/>
+      </w:pPr>
+      <w:rPr>
+        <w:rFonts w:hint="default"/>
+      </w:rPr>
+    </w:lvl>
+    <w:lvl w:ilvl="1" w:tplc="04090019" w:tentative="1">
+      <w:start w:val="1"/>
+      <w:numFmt w:val="lowerLetter"/>
+      <w:lvlText w:val="%2."/>
+      <w:lvlJc w:val="left"/>
+      <w:pPr>
+        <w:ind w:left="1440" w:hanging="360"/>
+      </w:pPr>
+    </w:lvl>
+    <w:lvl w:ilvl="2" w:tplc="0409001B" w:tentative="1">
+      <w:start w:val="1"/>
+      <w:numFmt w:val="lowerRoman"/>
+      <w:lvlText w:val="%3."/>
+      <w:lvlJc w:val="right"/>
+      <w:pPr>
+        <w:ind w:left="2160" w:hanging="180"/>
+      </w:pPr>
+    </w:lvl>
+    <w:lvl w:ilvl="3" w:tplc="0409000F" w:tentative="1">
+      <w:start w:val="1"/>
+      <w:numFmt w:val="decimal"/>
+      <w:lvlText w:val="%4."/>
+      <w:lvlJc w:val="left"/>
+      <w:pPr>
+        <w:ind w:left="2880" w:hanging="360"/>
+      </w:pPr>
+    </w:lvl>
+    <w:lvl w:ilvl="4" w:tplc="04090019" w:tentative="1">
+      <w:start w:val="1"/>
+      <w:numFmt w:val="lowerLetter"/>
+      <w:lvlText w:val="%5."/>
+      <w:lvlJc w:val="left"/>
+      <w:pPr>
+        <w:ind w:left="3600" w:hanging="360"/>
+      </w:pPr>
+    </w:lvl>
+    <w:lvl w:ilvl="5" w:tplc="0409001B" w:tentative="1">
+      <w:start w:val="1"/>
+      <w:numFmt w:val="lowerRoman"/>
+      <w:lvlText w:val="%6."/>
+      <w:lvlJc w:val="right"/>
+      <w:pPr>
+        <w:ind w:left="4320" w:hanging="180"/>
+      </w:pPr>
+    </w:lvl>
+    <w:lvl w:ilvl="6" w:tplc="0409000F" w:tentative="1">
+      <w:start w:val="1"/>
+      <w:numFmt w:val="decimal"/>
+      <w:lvlText w:val="%7."/>
+      <w:lvlJc w:val="left"/>
+      <w:pPr>
+        <w:ind w:left="5040" w:hanging="360"/>
+      </w:pPr>
+    </w:lvl>
+    <w:lvl w:ilvl="7" w:tplc="04090019" w:tentative="1">
+      <w:start w:val="1"/>
+      <w:numFmt w:val="lowerLetter"/>
+      <w:lvlText w:val="%8."/>
+      <w:lvlJc w:val="left"/>
+      <w:pPr>
+        <w:ind w:left="5760" w:hanging="360"/>
+      </w:pPr>
+    </w:lvl>
+    <w:lvl w:ilvl="8" w:tplc="0409001B" w:tentative="1">
+      <w:start w:val="1"/>
+      <w:numFmt w:val="lowerRoman"/>
+      <w:lvlText w:val="%9."/>
+      <w:lvlJc w:val="right"/>
+      <w:pPr>
+        <w:ind w:left="6480" w:hanging="180"/>
+      </w:pPr>
+    </w:lvl>
+  </w:abstractNum>
+  <w:abstractNum w:abstractNumId="3">
+    <w:nsid w:val="2C370544"/>
+    <w:multiLevelType w:val="hybridMultilevel"/>
+    <w:tmpl w:val="6AB87E02"/>
+    <w:lvl w:ilvl="0" w:tplc="F1C23EA2">
+      <w:start w:val="1"/>
+      <w:numFmt w:val="decimal"/>
+      <w:lvlText w:val="%1﷒"/>
+      <w:lvlJc w:val="left"/>
+      <w:pPr>
+        <w:ind w:left="720" w:hanging="360"/>
+      </w:pPr>
+      <w:rPr>
+        <w:rFonts w:hint="default"/>
+      </w:rPr>
+    </w:lvl>
+    <w:lvl w:ilvl="1" w:tplc="04090019" w:tentative="1">
+      <w:start w:val="1"/>
+      <w:numFmt w:val="lowerLetter"/>
+      <w:lvlText w:val="%2."/>
+      <w:lvlJc w:val="left"/>
+      <w:pPr>
+        <w:ind w:left="1440" w:hanging="360"/>
+      </w:pPr>
+    </w:lvl>
+    <w:lvl w:ilvl="2" w:tplc="0409001B" w:tentative="1">
+      <w:start w:val="1"/>
+      <w:numFmt w:val="lowerRoman"/>
+      <w:lvlText w:val="%3."/>
+      <w:lvlJc w:val="right"/>
+      <w:pPr>
+        <w:ind w:left="2160" w:hanging="180"/>
+      </w:pPr>
+    </w:lvl>
+    <w:lvl w:ilvl="3" w:tplc="0409000F" w:tentative="1">
+      <w:start w:val="1"/>
+      <w:numFmt w:val="decimal"/>
+      <w:lvlText w:val="%4."/>
+      <w:lvlJc w:val="left"/>
+      <w:pPr>
+        <w:ind w:left="2880" w:hanging="360"/>
+      </w:pPr>
+    </w:lvl>
+    <w:lvl w:ilvl="4" w:tplc="04090019" w:tentative="1">
+      <w:start w:val="1"/>
+      <w:numFmt w:val="lowerLetter"/>
+      <w:lvlText w:val="%5."/>
+      <w:lvlJc w:val="left"/>
+      <w:pPr>
+        <w:ind w:left="3600" w:hanging="360"/>
+      </w:pPr>
+    </w:lvl>
+    <w:lvl w:ilvl="5" w:tplc="0409001B" w:tentative="1">
+      <w:start w:val="1"/>
+      <w:numFmt w:val="lowerRoman"/>
+      <w:lvlText w:val="%6."/>
+      <w:lvlJc w:val="right"/>
+      <w:pPr>
+        <w:ind w:left="4320" w:hanging="180"/>
+      </w:pPr>
+    </w:lvl>
+    <w:lvl w:ilvl="6" w:tplc="0409000F" w:tentative="1">
+      <w:start w:val="1"/>
+      <w:numFmt w:val="decimal"/>
+      <w:lvlText w:val="%7."/>
+      <w:lvlJc w:val="left"/>
+      <w:pPr>
+        <w:ind w:left="5040" w:hanging="360"/>
+      </w:pPr>
+    </w:lvl>
+    <w:lvl w:ilvl="7" w:tplc="04090019" w:tentative="1">
+      <w:start w:val="1"/>
+      <w:numFmt w:val="lowerLetter"/>
+      <w:lvlText w:val="%8."/>
+      <w:lvlJc w:val="left"/>
+      <w:pPr>
+        <w:ind w:left="5760" w:hanging="360"/>
+      </w:pPr>
+    </w:lvl>
+    <w:lvl w:ilvl="8" w:tplc="0409001B" w:tentative="1">
+      <w:start w:val="1"/>
+      <w:numFmt w:val="lowerRoman"/>
+      <w:lvlText w:val="%9."/>
+      <w:lvlJc w:val="right"/>
+      <w:pPr>
+        <w:ind w:left="6480" w:hanging="180"/>
+      </w:pPr>
+    </w:lvl>
+  </w:abstractNum>
+  <w:abstractNum w:abstractNumId="4">
     <w:nsid w:val="5D751ACD"/>
     <w:multiLevelType w:val="hybridMultilevel"/>
     <w:tmpl w:val="AE5ECFB4"/>
@@ -559,9 +959,18 @@
     </w:lvl>
   </w:abstractNum>
   <w:num w:numId="1">
+    <w:abstractNumId w:val="4"/>
+  </w:num>
+  <w:num w:numId="2">
     <w:abstractNumId w:val="1"/>
   </w:num>
-  <w:num w:numId="2">
+  <w:num w:numId="3">
+    <w:abstractNumId w:val="2"/>
+  </w:num>
+  <w:num w:numId="4">
+    <w:abstractNumId w:val="3"/>
+  </w:num>
+  <w:num w:numId="5">
     <w:abstractNumId w:val="0"/>
   </w:num>
 </w:numbering>

</xml_diff>

<commit_message>
Defined the 2nd problem
Defined the 2nd problem.
</commit_message>
<xml_diff>
--- a/ProblemSoving/Travinskaya_Anna_ProblemSolving.docx
+++ b/ProblemSoving/Travinskaya_Anna_ProblemSolving.docx
@@ -394,6 +394,12 @@
           <w:rFonts w:ascii="Times New Roman" w:hAnsi="Times New Roman" w:cs="Times New Roman"/>
         </w:rPr>
       </w:pPr>
+      <w:r>
+        <w:rPr>
+          <w:rFonts w:ascii="Times New Roman" w:hAnsi="Times New Roman" w:cs="Times New Roman"/>
+        </w:rPr>
+        <w:t xml:space="preserve">4) </w:t>
+      </w:r>
       <w:r>
         <w:rPr>
           <w:rFonts w:ascii="Times New Roman" w:hAnsi="Times New Roman" w:cs="Times New Roman"/>
@@ -435,12 +441,14 @@
     <w:p/>
     <w:p/>
     <w:p>
-      <w:bookmarkStart w:id="0" w:name="_GoBack"/>
-      <w:bookmarkEnd w:id="0"/>
+      <w:r>
+        <w:t xml:space="preserve">5) </w:t>
+      </w:r>
       <w:r>
         <w:t>Plan to implement the solution:</w:t>
       </w:r>
     </w:p>
+    <w:p/>
     <w:p>
       <w:pPr>
         <w:pStyle w:val="ListParagraph"/>
@@ -570,25 +578,33 @@
         <w:rPr>
           <w:rFonts w:ascii="Times New Roman" w:eastAsia="Times New Roman" w:hAnsi="Times New Roman" w:cs="Times New Roman"/>
         </w:rPr>
-        <w:t xml:space="preserve">There are 20 socks in a drawer: 5 pairs of black socks, 3 pairs of brown and 2 pairs of white. You select the socks in the dark and can check them only after a selection has been made. What is the smallest number of socks you need to select to guarantee getting the following: a) At least one matching pair b) At least one matching pair of each </w:t>
-      </w:r>
-      <w:proofErr w:type="gramStart"/>
-      <w:r>
+        <w:t>There are 20 socks in a drawer: 5 pairs of black socks, 3 pairs of brown and 2 pairs of white. You select the socks in the dark and can check them only after a selection has been made. What is the smallest number of socks you need to select to guarantee getting the following: a) At least one matching pair b) At least one matching pair of each color.</w:t>
+      </w:r>
+    </w:p>
+    <w:p>
+      <w:pPr>
         <w:rPr>
           <w:rFonts w:ascii="Times New Roman" w:eastAsia="Times New Roman" w:hAnsi="Times New Roman" w:cs="Times New Roman"/>
         </w:rPr>
-        <w:t>color.</w:t>
-      </w:r>
-      <w:proofErr w:type="gramEnd"/>
-    </w:p>
-    <w:p>
-      <w:pPr>
-        <w:rPr>
-          <w:rFonts w:ascii="Times New Roman" w:eastAsia="Times New Roman" w:hAnsi="Times New Roman" w:cs="Times New Roman"/>
-        </w:rPr>
-      </w:pPr>
-    </w:p>
-    <w:p/>
+      </w:pPr>
+    </w:p>
+    <w:p>
+      <w:r>
+        <w:t>1)</w:t>
+      </w:r>
+    </w:p>
+    <w:p>
+      <w:r>
+        <w:t xml:space="preserve">Define the problem: to select a number of socks in the dark in a way that there is at least one color matching pair and at least one matching pair of each color of socks. </w:t>
+      </w:r>
+    </w:p>
+    <w:p>
+      <w:r>
+        <w:t>The overall goal is to figure out the the smallest number of socks one should pick in order to have at least one matching pair and at least  one matching pair of each color.</w:t>
+      </w:r>
+      <w:bookmarkStart w:id="0" w:name="_GoBack"/>
+      <w:bookmarkEnd w:id="0"/>
+    </w:p>
     <w:p/>
     <w:p>
       <w:r>
@@ -680,23 +696,7 @@
       <w:pStyle w:val="Header"/>
     </w:pPr>
     <w:r>
-      <w:t xml:space="preserve">Anna </w:t>
-    </w:r>
-    <w:proofErr w:type="spellStart"/>
-    <w:r>
-      <w:t>Travinskaya</w:t>
-    </w:r>
-    <w:proofErr w:type="spellEnd"/>
-    <w:r>
-      <w:t xml:space="preserve"> 4.20.2015 </w:t>
-    </w:r>
-    <w:proofErr w:type="gramStart"/>
-    <w:r>
-      <w:t>SDI  Activity</w:t>
-    </w:r>
-    <w:proofErr w:type="gramEnd"/>
-    <w:r>
-      <w:t>: Problem Solving</w:t>
+      <w:t>Anna Travinskaya 4.20.2015 SDI  Activity: Problem Solving</w:t>
     </w:r>
   </w:p>
   <w:p>

</xml_diff>

<commit_message>
Broke problem 2 apart.
Wrote about constraints and sub-goals of the problem.
</commit_message>
<xml_diff>
--- a/ProblemSoving/Travinskaya_Anna_ProblemSolving.docx
+++ b/ProblemSoving/Travinskaya_Anna_ProblemSolving.docx
@@ -578,14 +578,22 @@
         <w:rPr>
           <w:rFonts w:ascii="Times New Roman" w:eastAsia="Times New Roman" w:hAnsi="Times New Roman" w:cs="Times New Roman"/>
         </w:rPr>
-        <w:t>There are 20 socks in a drawer: 5 pairs of black socks, 3 pairs of brown and 2 pairs of white. You select the socks in the dark and can check them only after a selection has been made. What is the smallest number of socks you need to select to guarantee getting the following: a) At least one matching pair b) At least one matching pair of each color.</w:t>
-      </w:r>
-    </w:p>
-    <w:p>
-      <w:pPr>
+        <w:t xml:space="preserve">There are 20 socks in a drawer: 5 pairs of black socks, 3 pairs of brown and 2 pairs of white. You select the socks in the dark and can check them only after a selection has been made. What is the smallest number of socks you need to select to guarantee getting the following: a) At least one matching pair b) At least one matching pair of each </w:t>
+      </w:r>
+      <w:proofErr w:type="gramStart"/>
+      <w:r>
         <w:rPr>
           <w:rFonts w:ascii="Times New Roman" w:eastAsia="Times New Roman" w:hAnsi="Times New Roman" w:cs="Times New Roman"/>
         </w:rPr>
+        <w:t>color.</w:t>
+      </w:r>
+      <w:proofErr w:type="gramEnd"/>
+    </w:p>
+    <w:p>
+      <w:pPr>
+        <w:rPr>
+          <w:rFonts w:ascii="Times New Roman" w:eastAsia="Times New Roman" w:hAnsi="Times New Roman" w:cs="Times New Roman"/>
+        </w:rPr>
       </w:pPr>
     </w:p>
     <w:p>
@@ -600,10 +608,40 @@
     </w:p>
     <w:p>
       <w:r>
-        <w:t>The overall goal is to figure out the the smallest number of socks one should pick in order to have at least one matching pair and at least  one matching pair of each color.</w:t>
+        <w:t xml:space="preserve">The overall goal is to figure out the the smallest number of socks one should pick in order to have at least one matching pair and at </w:t>
+      </w:r>
+      <w:r>
+        <w:t>least one</w:t>
+      </w:r>
+      <w:r>
+        <w:t xml:space="preserve"> matching pair of each color.</w:t>
+      </w:r>
+    </w:p>
+    <w:p/>
+    <w:p>
+      <w:r>
+        <w:t>2)</w:t>
+      </w:r>
+    </w:p>
+    <w:p>
+      <w:r>
+        <w:t>Break the problem apart:</w:t>
+      </w:r>
+    </w:p>
+    <w:p>
+      <w:r>
+        <w:t>Constraints: You can check the socks only after the selection has been made.</w:t>
+      </w:r>
+    </w:p>
+    <w:p>
+      <w:r>
+        <w:t xml:space="preserve">Sub-goals: to calculate how many socks to pick in both scenarios, so the selections </w:t>
       </w:r>
       <w:bookmarkStart w:id="0" w:name="_GoBack"/>
       <w:bookmarkEnd w:id="0"/>
+      <w:r>
+        <w:t>have proper matching pairs.</w:t>
+      </w:r>
     </w:p>
     <w:p/>
     <w:p>
@@ -696,7 +734,23 @@
       <w:pStyle w:val="Header"/>
     </w:pPr>
     <w:r>
-      <w:t>Anna Travinskaya 4.20.2015 SDI  Activity: Problem Solving</w:t>
+      <w:t xml:space="preserve">Anna </w:t>
+    </w:r>
+    <w:proofErr w:type="spellStart"/>
+    <w:r>
+      <w:t>Travinskaya</w:t>
+    </w:r>
+    <w:proofErr w:type="spellEnd"/>
+    <w:r>
+      <w:t xml:space="preserve"> 4.20.2015 </w:t>
+    </w:r>
+    <w:proofErr w:type="gramStart"/>
+    <w:r>
+      <w:t>SDI  Activity</w:t>
+    </w:r>
+    <w:proofErr w:type="gramEnd"/>
+    <w:r>
+      <w:t>: Problem Solving</w:t>
     </w:r>
   </w:p>
   <w:p>
@@ -710,6 +764,95 @@
 <file path=word/numbering.xml><?xml version="1.0" encoding="utf-8"?>
 <w:numbering xmlns:wpc="http://schemas.microsoft.com/office/word/2010/wordprocessingCanvas" xmlns:mo="http://schemas.microsoft.com/office/mac/office/2008/main" xmlns:mc="http://schemas.openxmlformats.org/markup-compatibility/2006" xmlns:mv="urn:schemas-microsoft-com:mac:vml" xmlns:o="urn:schemas-microsoft-com:office:office" xmlns:r="http://schemas.openxmlformats.org/officeDocument/2006/relationships" xmlns:m="http://schemas.openxmlformats.org/officeDocument/2006/math" xmlns:v="urn:schemas-microsoft-com:vml" xmlns:wp14="http://schemas.microsoft.com/office/word/2010/wordprocessingDrawing" xmlns:wp="http://schemas.openxmlformats.org/drawingml/2006/wordprocessingDrawing" xmlns:w10="urn:schemas-microsoft-com:office:word" xmlns:w="http://schemas.openxmlformats.org/wordprocessingml/2006/main" xmlns:w14="http://schemas.microsoft.com/office/word/2010/wordml" xmlns:w15="http://schemas.microsoft.com/office/word/2012/wordml" xmlns:wpg="http://schemas.microsoft.com/office/word/2010/wordprocessingGroup" xmlns:wpi="http://schemas.microsoft.com/office/word/2010/wordprocessingInk" xmlns:wne="http://schemas.microsoft.com/office/word/2006/wordml" xmlns:wps="http://schemas.microsoft.com/office/word/2010/wordprocessingShape" mc:Ignorable="w14 w15 wp14">
   <w:abstractNum w:abstractNumId="0">
+    <w:nsid w:val="05890984"/>
+    <w:multiLevelType w:val="hybridMultilevel"/>
+    <w:tmpl w:val="72080FF4"/>
+    <w:lvl w:ilvl="0" w:tplc="34D42908">
+      <w:start w:val="1"/>
+      <w:numFmt w:val="decimal"/>
+      <w:lvlText w:val="%1."/>
+      <w:lvlJc w:val="left"/>
+      <w:pPr>
+        <w:ind w:left="1080" w:hanging="360"/>
+      </w:pPr>
+      <w:rPr>
+        <w:rFonts w:hint="default"/>
+      </w:rPr>
+    </w:lvl>
+    <w:lvl w:ilvl="1" w:tplc="04090019" w:tentative="1">
+      <w:start w:val="1"/>
+      <w:numFmt w:val="lowerLetter"/>
+      <w:lvlText w:val="%2."/>
+      <w:lvlJc w:val="left"/>
+      <w:pPr>
+        <w:ind w:left="1440" w:hanging="360"/>
+      </w:pPr>
+    </w:lvl>
+    <w:lvl w:ilvl="2" w:tplc="0409001B" w:tentative="1">
+      <w:start w:val="1"/>
+      <w:numFmt w:val="lowerRoman"/>
+      <w:lvlText w:val="%3."/>
+      <w:lvlJc w:val="right"/>
+      <w:pPr>
+        <w:ind w:left="2160" w:hanging="180"/>
+      </w:pPr>
+    </w:lvl>
+    <w:lvl w:ilvl="3" w:tplc="0409000F" w:tentative="1">
+      <w:start w:val="1"/>
+      <w:numFmt w:val="decimal"/>
+      <w:lvlText w:val="%4."/>
+      <w:lvlJc w:val="left"/>
+      <w:pPr>
+        <w:ind w:left="2880" w:hanging="360"/>
+      </w:pPr>
+    </w:lvl>
+    <w:lvl w:ilvl="4" w:tplc="04090019" w:tentative="1">
+      <w:start w:val="1"/>
+      <w:numFmt w:val="lowerLetter"/>
+      <w:lvlText w:val="%5."/>
+      <w:lvlJc w:val="left"/>
+      <w:pPr>
+        <w:ind w:left="3600" w:hanging="360"/>
+      </w:pPr>
+    </w:lvl>
+    <w:lvl w:ilvl="5" w:tplc="0409001B" w:tentative="1">
+      <w:start w:val="1"/>
+      <w:numFmt w:val="lowerRoman"/>
+      <w:lvlText w:val="%6."/>
+      <w:lvlJc w:val="right"/>
+      <w:pPr>
+        <w:ind w:left="4320" w:hanging="180"/>
+      </w:pPr>
+    </w:lvl>
+    <w:lvl w:ilvl="6" w:tplc="0409000F" w:tentative="1">
+      <w:start w:val="1"/>
+      <w:numFmt w:val="decimal"/>
+      <w:lvlText w:val="%7."/>
+      <w:lvlJc w:val="left"/>
+      <w:pPr>
+        <w:ind w:left="5040" w:hanging="360"/>
+      </w:pPr>
+    </w:lvl>
+    <w:lvl w:ilvl="7" w:tplc="04090019" w:tentative="1">
+      <w:start w:val="1"/>
+      <w:numFmt w:val="lowerLetter"/>
+      <w:lvlText w:val="%8."/>
+      <w:lvlJc w:val="left"/>
+      <w:pPr>
+        <w:ind w:left="5760" w:hanging="360"/>
+      </w:pPr>
+    </w:lvl>
+    <w:lvl w:ilvl="8" w:tplc="0409001B" w:tentative="1">
+      <w:start w:val="1"/>
+      <w:numFmt w:val="lowerRoman"/>
+      <w:lvlText w:val="%9."/>
+      <w:lvlJc w:val="right"/>
+      <w:pPr>
+        <w:ind w:left="6480" w:hanging="180"/>
+      </w:pPr>
+    </w:lvl>
+  </w:abstractNum>
+  <w:abstractNum w:abstractNumId="1">
     <w:nsid w:val="0B752F64"/>
     <w:multiLevelType w:val="hybridMultilevel"/>
     <w:tmpl w:val="99A61FFA"/>
@@ -798,7 +941,7 @@
       </w:pPr>
     </w:lvl>
   </w:abstractNum>
-  <w:abstractNum w:abstractNumId="1">
+  <w:abstractNum w:abstractNumId="2">
     <w:nsid w:val="1EE02A84"/>
     <w:multiLevelType w:val="hybridMultilevel"/>
     <w:tmpl w:val="CE5E8522"/>
@@ -884,7 +1027,7 @@
       </w:pPr>
     </w:lvl>
   </w:abstractNum>
-  <w:abstractNum w:abstractNumId="2">
+  <w:abstractNum w:abstractNumId="3">
     <w:nsid w:val="25FA10A3"/>
     <w:multiLevelType w:val="hybridMultilevel"/>
     <w:tmpl w:val="34A4E06E"/>
@@ -973,7 +1116,7 @@
       </w:pPr>
     </w:lvl>
   </w:abstractNum>
-  <w:abstractNum w:abstractNumId="3">
+  <w:abstractNum w:abstractNumId="4">
     <w:nsid w:val="2C370544"/>
     <w:multiLevelType w:val="hybridMultilevel"/>
     <w:tmpl w:val="6AB87E02"/>
@@ -1062,7 +1205,7 @@
       </w:pPr>
     </w:lvl>
   </w:abstractNum>
-  <w:abstractNum w:abstractNumId="4">
+  <w:abstractNum w:abstractNumId="5">
     <w:nsid w:val="5D751ACD"/>
     <w:multiLevelType w:val="hybridMultilevel"/>
     <w:tmpl w:val="AE5ECFB4"/>
@@ -1149,18 +1292,21 @@
     </w:lvl>
   </w:abstractNum>
   <w:num w:numId="1">
+    <w:abstractNumId w:val="5"/>
+  </w:num>
+  <w:num w:numId="2">
+    <w:abstractNumId w:val="2"/>
+  </w:num>
+  <w:num w:numId="3">
+    <w:abstractNumId w:val="3"/>
+  </w:num>
+  <w:num w:numId="4">
     <w:abstractNumId w:val="4"/>
   </w:num>
-  <w:num w:numId="2">
+  <w:num w:numId="5">
     <w:abstractNumId w:val="1"/>
   </w:num>
-  <w:num w:numId="3">
-    <w:abstractNumId w:val="2"/>
-  </w:num>
-  <w:num w:numId="4">
-    <w:abstractNumId w:val="3"/>
-  </w:num>
-  <w:num w:numId="5">
+  <w:num w:numId="6">
     <w:abstractNumId w:val="0"/>
   </w:num>
 </w:numbering>

</xml_diff>

<commit_message>
Developed a plan for problem #2
Developed a plan for solution implementation for problem #2.
</commit_message>
<xml_diff>
--- a/ProblemSoving/Travinskaya_Anna_ProblemSolving.docx
+++ b/ProblemSoving/Travinskaya_Anna_ProblemSolving.docx
@@ -577,16 +577,8 @@
         <w:rPr>
           <w:rFonts w:ascii="Times New Roman" w:eastAsia="Times New Roman" w:hAnsi="Times New Roman" w:cs="Times New Roman"/>
         </w:rPr>
-        <w:t xml:space="preserve">There are 20 socks in a drawer: 5 pairs of black socks, 3 pairs of brown and 2 pairs of white. You select the socks in the dark and can check them only after a selection has been made. What is the smallest number of socks you need to select to guarantee getting the following: a) At least one matching pair b) At least one matching pair of each </w:t>
-      </w:r>
-      <w:proofErr w:type="gramStart"/>
-      <w:r>
-        <w:rPr>
-          <w:rFonts w:ascii="Times New Roman" w:eastAsia="Times New Roman" w:hAnsi="Times New Roman" w:cs="Times New Roman"/>
-        </w:rPr>
-        <w:t>color.</w:t>
-      </w:r>
-      <w:proofErr w:type="gramEnd"/>
+        <w:t>There are 20 socks in a drawer: 5 pairs of black socks, 3 pairs of brown and 2 pairs of white. You select the socks in the dark and can check them only after a selection has been made. What is the smallest number of socks you need to select to guarantee getting the following: a) At least one matching pair b) At least one matching pair of each color.</w:t>
+      </w:r>
     </w:p>
     <w:p>
       <w:pPr>
@@ -693,23 +685,42 @@
       <w:r>
         <w:t xml:space="preserve"> </w:t>
       </w:r>
+      <w:r>
+        <w:t>Evaluate solutions</w:t>
+      </w:r>
+    </w:p>
+    <w:p>
+      <w:r>
+        <w:t>All solutions are goal oriented and incl</w:t>
+      </w:r>
+      <w:r>
+        <w:t>ude the smallest number of socks that should be picked up in order to get matching pairs.</w:t>
+      </w:r>
+    </w:p>
+    <w:p/>
+    <w:p>
+      <w:r>
+        <w:t>5)</w:t>
+      </w:r>
+      <w:r>
+        <w:t xml:space="preserve"> </w:t>
+      </w:r>
       <w:bookmarkStart w:id="0" w:name="_GoBack"/>
       <w:bookmarkEnd w:id="0"/>
       <w:r>
-        <w:t>Evaluate solutions</w:t>
-      </w:r>
-    </w:p>
-    <w:p>
-      <w:r>
-        <w:t>All solutions are goal oriented and incl</w:t>
-      </w:r>
-      <w:r>
-        <w:t>ude the smallest number of socks that should be picked up in order to get matching pairs.</w:t>
-      </w:r>
-    </w:p>
-    <w:p/>
-    <w:p/>
-    <w:p/>
+        <w:t>Plan to implement the solution:</w:t>
+      </w:r>
+    </w:p>
+    <w:p>
+      <w:r>
+        <w:t>1) Pick out 4 socks. One pair at least should be matched, because there are only 3 colors and we have 4 socks.</w:t>
+      </w:r>
+    </w:p>
+    <w:p>
+      <w:r>
+        <w:t>2) Pick out 18 socks. All three colors should have at least one matching pair, because we only left two socks remaining and without them all colors of socks are still covered.</w:t>
+      </w:r>
+    </w:p>
     <w:p/>
     <w:p/>
     <w:p/>
@@ -803,23 +814,7 @@
       <w:pStyle w:val="Header"/>
     </w:pPr>
     <w:r>
-      <w:t xml:space="preserve">Anna </w:t>
-    </w:r>
-    <w:proofErr w:type="spellStart"/>
-    <w:r>
-      <w:t>Travinskaya</w:t>
-    </w:r>
-    <w:proofErr w:type="spellEnd"/>
-    <w:r>
-      <w:t xml:space="preserve"> 4.20.2015 </w:t>
-    </w:r>
-    <w:proofErr w:type="gramStart"/>
-    <w:r>
-      <w:t>SDI  Activity</w:t>
-    </w:r>
-    <w:proofErr w:type="gramEnd"/>
-    <w:r>
-      <w:t>: Problem Solving</w:t>
+      <w:t>Anna Travinskaya 4.20.2015 SDI  Activity: Problem Solving</w:t>
     </w:r>
   </w:p>
   <w:p>

</xml_diff>

<commit_message>
Defined the problem #3
Defined the problem #3.
</commit_message>
<xml_diff>
--- a/ProblemSoving/Travinskaya_Anna_ProblemSolving.docx
+++ b/ProblemSoving/Travinskaya_Anna_ProblemSolving.docx
@@ -685,8 +685,6 @@
         </w:rPr>
         <w:t xml:space="preserve"> </w:t>
       </w:r>
-      <w:bookmarkStart w:id="0" w:name="_GoBack"/>
-      <w:bookmarkEnd w:id="0"/>
       <w:r>
         <w:rPr>
           <w:rFonts w:ascii="Times New Roman" w:hAnsi="Times New Roman" w:cs="Times New Roman"/>
@@ -833,6 +831,20 @@
           <w:rFonts w:ascii="Times New Roman" w:hAnsi="Times New Roman" w:cs="Times New Roman"/>
         </w:rPr>
       </w:pPr>
+    </w:p>
+    <w:p>
+      <w:pPr>
+        <w:rPr>
+          <w:rFonts w:ascii="Times New Roman" w:hAnsi="Times New Roman" w:cs="Times New Roman"/>
+        </w:rPr>
+      </w:pPr>
+    </w:p>
+    <w:p>
+      <w:pPr>
+        <w:rPr>
+          <w:rFonts w:ascii="Times New Roman" w:hAnsi="Times New Roman" w:cs="Times New Roman"/>
+        </w:rPr>
+      </w:pPr>
       <w:r>
         <w:rPr>
           <w:rFonts w:ascii="Times New Roman" w:hAnsi="Times New Roman" w:cs="Times New Roman"/>
@@ -965,6 +977,25 @@
       </w:r>
     </w:p>
     <w:p/>
+    <w:p>
+      <w:r>
+        <w:t>1)</w:t>
+      </w:r>
+    </w:p>
+    <w:p>
+      <w:r>
+        <w:t>Define the problem: to figure out on which finger a girl will stop on the count of number 10, 100 and 10000 after counting on fingers following a specific pattern.</w:t>
+      </w:r>
+    </w:p>
+    <w:p>
+      <w:r>
+        <w:t>The overall goal is to figure out the girl’s pattern of counting and thus find out the answer to the problem.</w:t>
+      </w:r>
+    </w:p>
+    <w:p>
+      <w:bookmarkStart w:id="0" w:name="_GoBack"/>
+      <w:bookmarkEnd w:id="0"/>
+    </w:p>
     <w:p/>
     <w:sectPr>
       <w:headerReference w:type="default" r:id="rId7"/>
@@ -1583,6 +1614,184 @@
     </w:lvl>
   </w:abstractNum>
   <w:abstractNum w:abstractNumId="6">
+    <w:nsid w:val="2FF80664"/>
+    <w:multiLevelType w:val="hybridMultilevel"/>
+    <w:tmpl w:val="40905164"/>
+    <w:lvl w:ilvl="0" w:tplc="04090011">
+      <w:start w:val="1"/>
+      <w:numFmt w:val="decimal"/>
+      <w:lvlText w:val="%1)"/>
+      <w:lvlJc w:val="left"/>
+      <w:pPr>
+        <w:ind w:left="720" w:hanging="360"/>
+      </w:pPr>
+      <w:rPr>
+        <w:rFonts w:hint="default"/>
+      </w:rPr>
+    </w:lvl>
+    <w:lvl w:ilvl="1" w:tplc="04090019" w:tentative="1">
+      <w:start w:val="1"/>
+      <w:numFmt w:val="lowerLetter"/>
+      <w:lvlText w:val="%2."/>
+      <w:lvlJc w:val="left"/>
+      <w:pPr>
+        <w:ind w:left="1440" w:hanging="360"/>
+      </w:pPr>
+    </w:lvl>
+    <w:lvl w:ilvl="2" w:tplc="0409001B" w:tentative="1">
+      <w:start w:val="1"/>
+      <w:numFmt w:val="lowerRoman"/>
+      <w:lvlText w:val="%3."/>
+      <w:lvlJc w:val="right"/>
+      <w:pPr>
+        <w:ind w:left="2160" w:hanging="180"/>
+      </w:pPr>
+    </w:lvl>
+    <w:lvl w:ilvl="3" w:tplc="0409000F" w:tentative="1">
+      <w:start w:val="1"/>
+      <w:numFmt w:val="decimal"/>
+      <w:lvlText w:val="%4."/>
+      <w:lvlJc w:val="left"/>
+      <w:pPr>
+        <w:ind w:left="2880" w:hanging="360"/>
+      </w:pPr>
+    </w:lvl>
+    <w:lvl w:ilvl="4" w:tplc="04090019" w:tentative="1">
+      <w:start w:val="1"/>
+      <w:numFmt w:val="lowerLetter"/>
+      <w:lvlText w:val="%5."/>
+      <w:lvlJc w:val="left"/>
+      <w:pPr>
+        <w:ind w:left="3600" w:hanging="360"/>
+      </w:pPr>
+    </w:lvl>
+    <w:lvl w:ilvl="5" w:tplc="0409001B" w:tentative="1">
+      <w:start w:val="1"/>
+      <w:numFmt w:val="lowerRoman"/>
+      <w:lvlText w:val="%6."/>
+      <w:lvlJc w:val="right"/>
+      <w:pPr>
+        <w:ind w:left="4320" w:hanging="180"/>
+      </w:pPr>
+    </w:lvl>
+    <w:lvl w:ilvl="6" w:tplc="0409000F" w:tentative="1">
+      <w:start w:val="1"/>
+      <w:numFmt w:val="decimal"/>
+      <w:lvlText w:val="%7."/>
+      <w:lvlJc w:val="left"/>
+      <w:pPr>
+        <w:ind w:left="5040" w:hanging="360"/>
+      </w:pPr>
+    </w:lvl>
+    <w:lvl w:ilvl="7" w:tplc="04090019" w:tentative="1">
+      <w:start w:val="1"/>
+      <w:numFmt w:val="lowerLetter"/>
+      <w:lvlText w:val="%8."/>
+      <w:lvlJc w:val="left"/>
+      <w:pPr>
+        <w:ind w:left="5760" w:hanging="360"/>
+      </w:pPr>
+    </w:lvl>
+    <w:lvl w:ilvl="8" w:tplc="0409001B" w:tentative="1">
+      <w:start w:val="1"/>
+      <w:numFmt w:val="lowerRoman"/>
+      <w:lvlText w:val="%9."/>
+      <w:lvlJc w:val="right"/>
+      <w:pPr>
+        <w:ind w:left="6480" w:hanging="180"/>
+      </w:pPr>
+    </w:lvl>
+  </w:abstractNum>
+  <w:abstractNum w:abstractNumId="7">
+    <w:nsid w:val="5C766E83"/>
+    <w:multiLevelType w:val="hybridMultilevel"/>
+    <w:tmpl w:val="09F080FC"/>
+    <w:lvl w:ilvl="0" w:tplc="4106142A">
+      <w:start w:val="1"/>
+      <w:numFmt w:val="decimal"/>
+      <w:lvlText w:val="%10"/>
+      <w:lvlJc w:val="left"/>
+      <w:pPr>
+        <w:ind w:left="720" w:hanging="360"/>
+      </w:pPr>
+      <w:rPr>
+        <w:rFonts w:hint="default"/>
+      </w:rPr>
+    </w:lvl>
+    <w:lvl w:ilvl="1" w:tplc="04090019" w:tentative="1">
+      <w:start w:val="1"/>
+      <w:numFmt w:val="lowerLetter"/>
+      <w:lvlText w:val="%2."/>
+      <w:lvlJc w:val="left"/>
+      <w:pPr>
+        <w:ind w:left="1440" w:hanging="360"/>
+      </w:pPr>
+    </w:lvl>
+    <w:lvl w:ilvl="2" w:tplc="0409001B" w:tentative="1">
+      <w:start w:val="1"/>
+      <w:numFmt w:val="lowerRoman"/>
+      <w:lvlText w:val="%3."/>
+      <w:lvlJc w:val="right"/>
+      <w:pPr>
+        <w:ind w:left="2160" w:hanging="180"/>
+      </w:pPr>
+    </w:lvl>
+    <w:lvl w:ilvl="3" w:tplc="0409000F" w:tentative="1">
+      <w:start w:val="1"/>
+      <w:numFmt w:val="decimal"/>
+      <w:lvlText w:val="%4."/>
+      <w:lvlJc w:val="left"/>
+      <w:pPr>
+        <w:ind w:left="2880" w:hanging="360"/>
+      </w:pPr>
+    </w:lvl>
+    <w:lvl w:ilvl="4" w:tplc="04090019" w:tentative="1">
+      <w:start w:val="1"/>
+      <w:numFmt w:val="lowerLetter"/>
+      <w:lvlText w:val="%5."/>
+      <w:lvlJc w:val="left"/>
+      <w:pPr>
+        <w:ind w:left="3600" w:hanging="360"/>
+      </w:pPr>
+    </w:lvl>
+    <w:lvl w:ilvl="5" w:tplc="0409001B" w:tentative="1">
+      <w:start w:val="1"/>
+      <w:numFmt w:val="lowerRoman"/>
+      <w:lvlText w:val="%6."/>
+      <w:lvlJc w:val="right"/>
+      <w:pPr>
+        <w:ind w:left="4320" w:hanging="180"/>
+      </w:pPr>
+    </w:lvl>
+    <w:lvl w:ilvl="6" w:tplc="0409000F" w:tentative="1">
+      <w:start w:val="1"/>
+      <w:numFmt w:val="decimal"/>
+      <w:lvlText w:val="%7."/>
+      <w:lvlJc w:val="left"/>
+      <w:pPr>
+        <w:ind w:left="5040" w:hanging="360"/>
+      </w:pPr>
+    </w:lvl>
+    <w:lvl w:ilvl="7" w:tplc="04090019" w:tentative="1">
+      <w:start w:val="1"/>
+      <w:numFmt w:val="lowerLetter"/>
+      <w:lvlText w:val="%8."/>
+      <w:lvlJc w:val="left"/>
+      <w:pPr>
+        <w:ind w:left="5760" w:hanging="360"/>
+      </w:pPr>
+    </w:lvl>
+    <w:lvl w:ilvl="8" w:tplc="0409001B" w:tentative="1">
+      <w:start w:val="1"/>
+      <w:numFmt w:val="lowerRoman"/>
+      <w:lvlText w:val="%9."/>
+      <w:lvlJc w:val="right"/>
+      <w:pPr>
+        <w:ind w:left="6480" w:hanging="180"/>
+      </w:pPr>
+    </w:lvl>
+  </w:abstractNum>
+  <w:abstractNum w:abstractNumId="8">
     <w:nsid w:val="5D751ACD"/>
     <w:multiLevelType w:val="hybridMultilevel"/>
     <w:tmpl w:val="AE5ECFB4"/>
@@ -1668,8 +1877,97 @@
       </w:pPr>
     </w:lvl>
   </w:abstractNum>
+  <w:abstractNum w:abstractNumId="9">
+    <w:nsid w:val="784C4993"/>
+    <w:multiLevelType w:val="hybridMultilevel"/>
+    <w:tmpl w:val="F7BEEE24"/>
+    <w:lvl w:ilvl="0" w:tplc="04090011">
+      <w:start w:val="1"/>
+      <w:numFmt w:val="decimal"/>
+      <w:lvlText w:val="%1)"/>
+      <w:lvlJc w:val="left"/>
+      <w:pPr>
+        <w:ind w:left="720" w:hanging="360"/>
+      </w:pPr>
+      <w:rPr>
+        <w:rFonts w:hint="default"/>
+      </w:rPr>
+    </w:lvl>
+    <w:lvl w:ilvl="1" w:tplc="04090019" w:tentative="1">
+      <w:start w:val="1"/>
+      <w:numFmt w:val="lowerLetter"/>
+      <w:lvlText w:val="%2."/>
+      <w:lvlJc w:val="left"/>
+      <w:pPr>
+        <w:ind w:left="1440" w:hanging="360"/>
+      </w:pPr>
+    </w:lvl>
+    <w:lvl w:ilvl="2" w:tplc="0409001B" w:tentative="1">
+      <w:start w:val="1"/>
+      <w:numFmt w:val="lowerRoman"/>
+      <w:lvlText w:val="%3."/>
+      <w:lvlJc w:val="right"/>
+      <w:pPr>
+        <w:ind w:left="2160" w:hanging="180"/>
+      </w:pPr>
+    </w:lvl>
+    <w:lvl w:ilvl="3" w:tplc="0409000F" w:tentative="1">
+      <w:start w:val="1"/>
+      <w:numFmt w:val="decimal"/>
+      <w:lvlText w:val="%4."/>
+      <w:lvlJc w:val="left"/>
+      <w:pPr>
+        <w:ind w:left="2880" w:hanging="360"/>
+      </w:pPr>
+    </w:lvl>
+    <w:lvl w:ilvl="4" w:tplc="04090019" w:tentative="1">
+      <w:start w:val="1"/>
+      <w:numFmt w:val="lowerLetter"/>
+      <w:lvlText w:val="%5."/>
+      <w:lvlJc w:val="left"/>
+      <w:pPr>
+        <w:ind w:left="3600" w:hanging="360"/>
+      </w:pPr>
+    </w:lvl>
+    <w:lvl w:ilvl="5" w:tplc="0409001B" w:tentative="1">
+      <w:start w:val="1"/>
+      <w:numFmt w:val="lowerRoman"/>
+      <w:lvlText w:val="%6."/>
+      <w:lvlJc w:val="right"/>
+      <w:pPr>
+        <w:ind w:left="4320" w:hanging="180"/>
+      </w:pPr>
+    </w:lvl>
+    <w:lvl w:ilvl="6" w:tplc="0409000F" w:tentative="1">
+      <w:start w:val="1"/>
+      <w:numFmt w:val="decimal"/>
+      <w:lvlText w:val="%7."/>
+      <w:lvlJc w:val="left"/>
+      <w:pPr>
+        <w:ind w:left="5040" w:hanging="360"/>
+      </w:pPr>
+    </w:lvl>
+    <w:lvl w:ilvl="7" w:tplc="04090019" w:tentative="1">
+      <w:start w:val="1"/>
+      <w:numFmt w:val="lowerLetter"/>
+      <w:lvlText w:val="%8."/>
+      <w:lvlJc w:val="left"/>
+      <w:pPr>
+        <w:ind w:left="5760" w:hanging="360"/>
+      </w:pPr>
+    </w:lvl>
+    <w:lvl w:ilvl="8" w:tplc="0409001B" w:tentative="1">
+      <w:start w:val="1"/>
+      <w:numFmt w:val="lowerRoman"/>
+      <w:lvlText w:val="%9."/>
+      <w:lvlJc w:val="right"/>
+      <w:pPr>
+        <w:ind w:left="6480" w:hanging="180"/>
+      </w:pPr>
+    </w:lvl>
+  </w:abstractNum>
   <w:num w:numId="1">
-    <w:abstractNumId w:val="6"/>
+    <w:abstractNumId w:val="8"/>
   </w:num>
   <w:num w:numId="2">
     <w:abstractNumId w:val="3"/>
@@ -1688,6 +1986,15 @@
   </w:num>
   <w:num w:numId="7">
     <w:abstractNumId w:val="2"/>
+  </w:num>
+  <w:num w:numId="8">
+    <w:abstractNumId w:val="6"/>
+  </w:num>
+  <w:num w:numId="9">
+    <w:abstractNumId w:val="9"/>
+  </w:num>
+  <w:num w:numId="10">
+    <w:abstractNumId w:val="7"/>
   </w:num>
 </w:numbering>
 </file>

</xml_diff>

<commit_message>
Broke the problem # 3 apart.
Broke the problem # 3 apart.
</commit_message>
<xml_diff>
--- a/ProblemSoving/Travinskaya_Anna_ProblemSolving.docx
+++ b/ProblemSoving/Travinskaya_Anna_ProblemSolving.docx
@@ -591,16 +591,8 @@
         <w:rPr>
           <w:rFonts w:ascii="Times New Roman" w:eastAsia="Times New Roman" w:hAnsi="Times New Roman" w:cs="Times New Roman"/>
         </w:rPr>
-        <w:t xml:space="preserve">There are 20 socks in a drawer: 5 pairs of black socks, 3 pairs of brown and 2 pairs of white. You select the socks in the dark and can check them only after a selection has been made. What is the smallest number of socks you need to select to guarantee getting the following: a) At least one matching pair b) At least one matching pair of each </w:t>
-      </w:r>
-      <w:proofErr w:type="gramStart"/>
-      <w:r>
-        <w:rPr>
-          <w:rFonts w:ascii="Times New Roman" w:eastAsia="Times New Roman" w:hAnsi="Times New Roman" w:cs="Times New Roman"/>
-        </w:rPr>
-        <w:t>color.</w:t>
-      </w:r>
-      <w:proofErr w:type="gramEnd"/>
+        <w:t>There are 20 socks in a drawer: 5 pairs of black socks, 3 pairs of brown and 2 pairs of white. You select the socks in the dark and can check them only after a selection has been made. What is the smallest number of socks you need to select to guarantee getting the following: a) At least one matching pair b) At least one matching pair of each color.</w:t>
+      </w:r>
     </w:p>
     <w:p>
       <w:pPr>
@@ -992,10 +984,30 @@
         <w:t>The overall goal is to figure out the girl’s pattern of counting and thus find out the answer to the problem.</w:t>
       </w:r>
     </w:p>
+    <w:p/>
+    <w:p>
+      <w:r>
+        <w:t xml:space="preserve"> 2) Break the problem apart:</w:t>
+      </w:r>
+    </w:p>
+    <w:p>
+      <w:r>
+        <w:t>Constraints:</w:t>
+      </w:r>
+      <w:r>
+        <w:t xml:space="preserve"> there is a specific counting pattern that the girl follows.</w:t>
+      </w:r>
+    </w:p>
+    <w:p>
+      <w:r>
+        <w:t>Sub-goals: to figure out the consistencies and rules of the pattern in order to calculate where will the count stop at 10, 100 and 10000.</w:t>
+      </w:r>
+    </w:p>
     <w:p>
       <w:bookmarkStart w:id="0" w:name="_GoBack"/>
       <w:bookmarkEnd w:id="0"/>
     </w:p>
+    <w:p/>
     <w:p/>
     <w:sectPr>
       <w:headerReference w:type="default" r:id="rId7"/>
@@ -1053,23 +1065,7 @@
       <w:pStyle w:val="Header"/>
     </w:pPr>
     <w:r>
-      <w:t xml:space="preserve">Anna </w:t>
-    </w:r>
-    <w:proofErr w:type="spellStart"/>
-    <w:r>
-      <w:t>Travinskaya</w:t>
-    </w:r>
-    <w:proofErr w:type="spellEnd"/>
-    <w:r>
-      <w:t xml:space="preserve"> 4.20.2015 </w:t>
-    </w:r>
-    <w:proofErr w:type="gramStart"/>
-    <w:r>
-      <w:t>SDI  Activity</w:t>
-    </w:r>
-    <w:proofErr w:type="gramEnd"/>
-    <w:r>
-      <w:t>: Problem Solving</w:t>
+      <w:t>Anna Travinskaya 4.20.2015 SDI  Activity: Problem Solving</w:t>
     </w:r>
   </w:p>
   <w:p>

</xml_diff>

<commit_message>
Identified potential solutions to the problem #3
Identified potential solutions to the problem #3.
</commit_message>
<xml_diff>
--- a/ProblemSoving/Travinskaya_Anna_ProblemSolving.docx
+++ b/ProblemSoving/Travinskaya_Anna_ProblemSolving.docx
@@ -591,8 +591,16 @@
         <w:rPr>
           <w:rFonts w:ascii="Times New Roman" w:eastAsia="Times New Roman" w:hAnsi="Times New Roman" w:cs="Times New Roman"/>
         </w:rPr>
-        <w:t>There are 20 socks in a drawer: 5 pairs of black socks, 3 pairs of brown and 2 pairs of white. You select the socks in the dark and can check them only after a selection has been made. What is the smallest number of socks you need to select to guarantee getting the following: a) At least one matching pair b) At least one matching pair of each color.</w:t>
-      </w:r>
+        <w:t xml:space="preserve">There are 20 socks in a drawer: 5 pairs of black socks, 3 pairs of brown and 2 pairs of white. You select the socks in the dark and can check them only after a selection has been made. What is the smallest number of socks you need to select to guarantee getting the following: a) At least one matching pair b) At least one matching pair of each </w:t>
+      </w:r>
+      <w:proofErr w:type="gramStart"/>
+      <w:r>
+        <w:rPr>
+          <w:rFonts w:ascii="Times New Roman" w:eastAsia="Times New Roman" w:hAnsi="Times New Roman" w:cs="Times New Roman"/>
+        </w:rPr>
+        <w:t>color.</w:t>
+      </w:r>
+      <w:proofErr w:type="gramEnd"/>
     </w:p>
     <w:p>
       <w:pPr>
@@ -1000,13 +1008,89 @@
     </w:p>
     <w:p>
       <w:r>
-        <w:t>Sub-goals: to figure out the consistencies and rules of the pattern in order to calculate where will the count stop at 10, 100 and 10000.</w:t>
-      </w:r>
-    </w:p>
-    <w:p>
+        <w:t>Sub-goals: to figure out the consistencies and rules of the pattern in order to calculate where will the</w:t>
+      </w:r>
+      <w:r>
+        <w:t xml:space="preserve"> count stop at 10, 100 and 1000</w:t>
+      </w:r>
+      <w:r>
+        <w:t>.</w:t>
+      </w:r>
+    </w:p>
+    <w:p/>
+    <w:p>
+      <w:r>
+        <w:t>3)</w:t>
+      </w:r>
+    </w:p>
+    <w:p>
+      <w:r>
+        <w:t>Identify potential solutions:</w:t>
+      </w:r>
+    </w:p>
+    <w:p>
+      <w:pPr>
+        <w:pStyle w:val="ListParagraph"/>
+        <w:numPr>
+          <w:ilvl w:val="0"/>
+          <w:numId w:val="11"/>
+        </w:numPr>
+      </w:pPr>
+      <w:r>
+        <w:t>Perform the counting till 10 myself</w:t>
+      </w:r>
+      <w:r>
+        <w:t>.</w:t>
+      </w:r>
+    </w:p>
+    <w:p>
+      <w:pPr>
+        <w:pStyle w:val="ListParagraph"/>
+        <w:numPr>
+          <w:ilvl w:val="0"/>
+          <w:numId w:val="11"/>
+        </w:numPr>
+      </w:pPr>
+      <w:r>
+        <w:t>Continue counting beyond 10 and noting which numbers does the first finger get. Look if ther</w:t>
+      </w:r>
+      <w:r>
+        <w:t>e is any specific rule to predict which number will the first finger get.</w:t>
+      </w:r>
+    </w:p>
+    <w:p>
+      <w:pPr>
+        <w:pStyle w:val="ListParagraph"/>
+        <w:numPr>
+          <w:ilvl w:val="0"/>
+          <w:numId w:val="11"/>
+        </w:numPr>
+      </w:pPr>
+      <w:r>
+        <w:t xml:space="preserve">If the pattern rule is discovered, then make calculations to predict where the number 100 and 1000 will be. </w:t>
+      </w:r>
+    </w:p>
+    <w:p>
+      <w:pPr>
+        <w:pStyle w:val="ListParagraph"/>
+        <w:numPr>
+          <w:ilvl w:val="0"/>
+          <w:numId w:val="11"/>
+        </w:numPr>
+      </w:pPr>
+      <w:r>
+        <w:t xml:space="preserve">If no pattern is </w:t>
+      </w:r>
       <w:bookmarkStart w:id="0" w:name="_GoBack"/>
       <w:bookmarkEnd w:id="0"/>
-    </w:p>
+      <w:r>
+        <w:t>discovered,</w:t>
+      </w:r>
+      <w:r>
+        <w:t xml:space="preserve"> then the counting could be done manually with fingers.</w:t>
+      </w:r>
+    </w:p>
+    <w:p/>
     <w:p/>
     <w:p/>
     <w:sectPr>
@@ -1065,7 +1149,23 @@
       <w:pStyle w:val="Header"/>
     </w:pPr>
     <w:r>
-      <w:t>Anna Travinskaya 4.20.2015 SDI  Activity: Problem Solving</w:t>
+      <w:t xml:space="preserve">Anna </w:t>
+    </w:r>
+    <w:proofErr w:type="spellStart"/>
+    <w:r>
+      <w:t>Travinskaya</w:t>
+    </w:r>
+    <w:proofErr w:type="spellEnd"/>
+    <w:r>
+      <w:t xml:space="preserve"> 4.20.2015 </w:t>
+    </w:r>
+    <w:proofErr w:type="gramStart"/>
+    <w:r>
+      <w:t>SDI  Activity</w:t>
+    </w:r>
+    <w:proofErr w:type="gramEnd"/>
+    <w:r>
+      <w:t>: Problem Solving</w:t>
     </w:r>
   </w:p>
   <w:p>
@@ -1699,6 +1799,95 @@
     </w:lvl>
   </w:abstractNum>
   <w:abstractNum w:abstractNumId="7">
+    <w:nsid w:val="318D3D2E"/>
+    <w:multiLevelType w:val="hybridMultilevel"/>
+    <w:tmpl w:val="224C0FAA"/>
+    <w:lvl w:ilvl="0" w:tplc="04090011">
+      <w:start w:val="1"/>
+      <w:numFmt w:val="decimal"/>
+      <w:lvlText w:val="%1)"/>
+      <w:lvlJc w:val="left"/>
+      <w:pPr>
+        <w:ind w:left="720" w:hanging="360"/>
+      </w:pPr>
+      <w:rPr>
+        <w:rFonts w:hint="default"/>
+      </w:rPr>
+    </w:lvl>
+    <w:lvl w:ilvl="1" w:tplc="04090019" w:tentative="1">
+      <w:start w:val="1"/>
+      <w:numFmt w:val="lowerLetter"/>
+      <w:lvlText w:val="%2."/>
+      <w:lvlJc w:val="left"/>
+      <w:pPr>
+        <w:ind w:left="1440" w:hanging="360"/>
+      </w:pPr>
+    </w:lvl>
+    <w:lvl w:ilvl="2" w:tplc="0409001B" w:tentative="1">
+      <w:start w:val="1"/>
+      <w:numFmt w:val="lowerRoman"/>
+      <w:lvlText w:val="%3."/>
+      <w:lvlJc w:val="right"/>
+      <w:pPr>
+        <w:ind w:left="2160" w:hanging="180"/>
+      </w:pPr>
+    </w:lvl>
+    <w:lvl w:ilvl="3" w:tplc="0409000F" w:tentative="1">
+      <w:start w:val="1"/>
+      <w:numFmt w:val="decimal"/>
+      <w:lvlText w:val="%4."/>
+      <w:lvlJc w:val="left"/>
+      <w:pPr>
+        <w:ind w:left="2880" w:hanging="360"/>
+      </w:pPr>
+    </w:lvl>
+    <w:lvl w:ilvl="4" w:tplc="04090019" w:tentative="1">
+      <w:start w:val="1"/>
+      <w:numFmt w:val="lowerLetter"/>
+      <w:lvlText w:val="%5."/>
+      <w:lvlJc w:val="left"/>
+      <w:pPr>
+        <w:ind w:left="3600" w:hanging="360"/>
+      </w:pPr>
+    </w:lvl>
+    <w:lvl w:ilvl="5" w:tplc="0409001B" w:tentative="1">
+      <w:start w:val="1"/>
+      <w:numFmt w:val="lowerRoman"/>
+      <w:lvlText w:val="%6."/>
+      <w:lvlJc w:val="right"/>
+      <w:pPr>
+        <w:ind w:left="4320" w:hanging="180"/>
+      </w:pPr>
+    </w:lvl>
+    <w:lvl w:ilvl="6" w:tplc="0409000F" w:tentative="1">
+      <w:start w:val="1"/>
+      <w:numFmt w:val="decimal"/>
+      <w:lvlText w:val="%7."/>
+      <w:lvlJc w:val="left"/>
+      <w:pPr>
+        <w:ind w:left="5040" w:hanging="360"/>
+      </w:pPr>
+    </w:lvl>
+    <w:lvl w:ilvl="7" w:tplc="04090019" w:tentative="1">
+      <w:start w:val="1"/>
+      <w:numFmt w:val="lowerLetter"/>
+      <w:lvlText w:val="%8."/>
+      <w:lvlJc w:val="left"/>
+      <w:pPr>
+        <w:ind w:left="5760" w:hanging="360"/>
+      </w:pPr>
+    </w:lvl>
+    <w:lvl w:ilvl="8" w:tplc="0409001B" w:tentative="1">
+      <w:start w:val="1"/>
+      <w:numFmt w:val="lowerRoman"/>
+      <w:lvlText w:val="%9."/>
+      <w:lvlJc w:val="right"/>
+      <w:pPr>
+        <w:ind w:left="6480" w:hanging="180"/>
+      </w:pPr>
+    </w:lvl>
+  </w:abstractNum>
+  <w:abstractNum w:abstractNumId="8">
     <w:nsid w:val="5C766E83"/>
     <w:multiLevelType w:val="hybridMultilevel"/>
     <w:tmpl w:val="09F080FC"/>
@@ -1787,7 +1976,7 @@
       </w:pPr>
     </w:lvl>
   </w:abstractNum>
-  <w:abstractNum w:abstractNumId="8">
+  <w:abstractNum w:abstractNumId="9">
     <w:nsid w:val="5D751ACD"/>
     <w:multiLevelType w:val="hybridMultilevel"/>
     <w:tmpl w:val="AE5ECFB4"/>
@@ -1873,7 +2062,7 @@
       </w:pPr>
     </w:lvl>
   </w:abstractNum>
-  <w:abstractNum w:abstractNumId="9">
+  <w:abstractNum w:abstractNumId="10">
     <w:nsid w:val="784C4993"/>
     <w:multiLevelType w:val="hybridMultilevel"/>
     <w:tmpl w:val="F7BEEE24"/>
@@ -1963,7 +2152,7 @@
     </w:lvl>
   </w:abstractNum>
   <w:num w:numId="1">
-    <w:abstractNumId w:val="8"/>
+    <w:abstractNumId w:val="9"/>
   </w:num>
   <w:num w:numId="2">
     <w:abstractNumId w:val="3"/>
@@ -1987,9 +2176,12 @@
     <w:abstractNumId w:val="6"/>
   </w:num>
   <w:num w:numId="9">
-    <w:abstractNumId w:val="9"/>
+    <w:abstractNumId w:val="10"/>
   </w:num>
   <w:num w:numId="10">
+    <w:abstractNumId w:val="8"/>
+  </w:num>
+  <w:num w:numId="11">
     <w:abstractNumId w:val="7"/>
   </w:num>
 </w:numbering>

</xml_diff>

<commit_message>
Evaluated potential solutions for problem #3
Evaluated potential solutions for problem #3.
</commit_message>
<xml_diff>
--- a/ProblemSoving/Travinskaya_Anna_ProblemSolving.docx
+++ b/ProblemSoving/Travinskaya_Anna_ProblemSolving.docx
@@ -1081,15 +1081,51 @@
       <w:r>
         <w:t xml:space="preserve">If no pattern is </w:t>
       </w:r>
+      <w:r>
+        <w:t>discovered,</w:t>
+      </w:r>
+      <w:r>
+        <w:t xml:space="preserve"> then the counting could be done manually with fingers.</w:t>
+      </w:r>
+    </w:p>
+    <w:p/>
+    <w:p/>
+    <w:p/>
+    <w:p/>
+    <w:p/>
+    <w:p/>
+    <w:p/>
+    <w:p/>
+    <w:p>
+      <w:r>
+        <w:t>4)</w:t>
+      </w:r>
+    </w:p>
+    <w:p>
+      <w:r>
+        <w:t>Evaluate potential solutions:</w:t>
+      </w:r>
+    </w:p>
+    <w:p>
+      <w:r>
+        <w:t xml:space="preserve"> To count everything manually would require a lot of time. Therefore, I am hoping to see a pattern rule in the counting.</w:t>
+      </w:r>
+      <w:r>
+        <w:t xml:space="preserve"> Nevertheless, to see this pattern I would have to try counting with my fingers initially for quiet some time until I find some consistent rule.</w:t>
+      </w:r>
+      <w:r>
+        <w:t xml:space="preserve"> I am not sure that by evaluating numbers of one finger</w:t>
+      </w:r>
+      <w:r>
+        <w:t xml:space="preserve"> I will reach the answer. I guess in the beginning it would be better to look at all fingers and see if there is anything interesting happening in the number sequence. To understand whether this solution works one needs to try it in practice.</w:t>
+      </w:r>
+    </w:p>
+    <w:p/>
+    <w:p>
       <w:bookmarkStart w:id="0" w:name="_GoBack"/>
       <w:bookmarkEnd w:id="0"/>
-      <w:r>
-        <w:t>discovered,</w:t>
-      </w:r>
-      <w:r>
-        <w:t xml:space="preserve"> then the counting could be done manually with fingers.</w:t>
-      </w:r>
-    </w:p>
+    </w:p>
+    <w:p/>
     <w:p/>
     <w:p/>
     <w:p/>

</xml_diff>

<commit_message>
Developed a plan for solution implementation
Developed a plan for solution implementation.
</commit_message>
<xml_diff>
--- a/ProblemSoving/Travinskaya_Anna_ProblemSolving.docx
+++ b/ProblemSoving/Travinskaya_Anna_ProblemSolving.docx
@@ -1122,8 +1122,93 @@
     </w:p>
     <w:p/>
     <w:p>
+      <w:r>
+        <w:t>5)</w:t>
+      </w:r>
+    </w:p>
+    <w:p>
+      <w:r>
+        <w:t>Develop a plan for solution implementation:</w:t>
+      </w:r>
+    </w:p>
+    <w:p/>
+    <w:p>
+      <w:pPr>
+        <w:pStyle w:val="ListParagraph"/>
+        <w:numPr>
+          <w:ilvl w:val="0"/>
+          <w:numId w:val="12"/>
+        </w:numPr>
+      </w:pPr>
+      <w:r>
+        <w:t>Perform finger counting in the girl’s style u</w:t>
+      </w:r>
+      <w:r>
+        <w:t>ntil number 10. Record the finger</w:t>
+      </w:r>
+      <w:r>
+        <w:t>.</w:t>
+      </w:r>
+    </w:p>
+    <w:p>
+      <w:pPr>
+        <w:pStyle w:val="ListParagraph"/>
+        <w:numPr>
+          <w:ilvl w:val="0"/>
+          <w:numId w:val="12"/>
+        </w:numPr>
+      </w:pPr>
+      <w:r>
+        <w:t>Continue counting beyond 10, examining what kind of values does</w:t>
+      </w:r>
+      <w:r>
+        <w:t xml:space="preserve"> the recorded finger in the previous step would get. </w:t>
+      </w:r>
+    </w:p>
+    <w:p>
+      <w:pPr>
+        <w:pStyle w:val="ListParagraph"/>
+        <w:numPr>
+          <w:ilvl w:val="0"/>
+          <w:numId w:val="12"/>
+        </w:numPr>
+      </w:pPr>
+      <w:r>
+        <w:t>Write down anything interesting.</w:t>
+      </w:r>
+    </w:p>
+    <w:p>
+      <w:pPr>
+        <w:pStyle w:val="ListParagraph"/>
+        <w:numPr>
+          <w:ilvl w:val="0"/>
+          <w:numId w:val="12"/>
+        </w:numPr>
+      </w:pPr>
+      <w:r>
+        <w:t>Figure out what is the pattern.</w:t>
+      </w:r>
+    </w:p>
+    <w:p>
+      <w:pPr>
+        <w:pStyle w:val="ListParagraph"/>
+        <w:numPr>
+          <w:ilvl w:val="0"/>
+          <w:numId w:val="12"/>
+        </w:numPr>
+      </w:pPr>
+      <w:r>
+        <w:t>Apply it to find out what finger will get 100 and a 1000 as a result.</w:t>
+      </w:r>
+    </w:p>
+    <w:p>
       <w:bookmarkStart w:id="0" w:name="_GoBack"/>
       <w:bookmarkEnd w:id="0"/>
+    </w:p>
+    <w:p>
+      <w:r>
+        <w:t xml:space="preserve"> </w:t>
+      </w:r>
     </w:p>
     <w:p/>
     <w:p/>
@@ -1924,6 +2009,95 @@
     </w:lvl>
   </w:abstractNum>
   <w:abstractNum w:abstractNumId="8">
+    <w:nsid w:val="47CB7748"/>
+    <w:multiLevelType w:val="hybridMultilevel"/>
+    <w:tmpl w:val="87FAEF70"/>
+    <w:lvl w:ilvl="0" w:tplc="04090011">
+      <w:start w:val="1"/>
+      <w:numFmt w:val="decimal"/>
+      <w:lvlText w:val="%1)"/>
+      <w:lvlJc w:val="left"/>
+      <w:pPr>
+        <w:ind w:left="720" w:hanging="360"/>
+      </w:pPr>
+      <w:rPr>
+        <w:rFonts w:hint="default"/>
+      </w:rPr>
+    </w:lvl>
+    <w:lvl w:ilvl="1" w:tplc="04090019" w:tentative="1">
+      <w:start w:val="1"/>
+      <w:numFmt w:val="lowerLetter"/>
+      <w:lvlText w:val="%2."/>
+      <w:lvlJc w:val="left"/>
+      <w:pPr>
+        <w:ind w:left="1440" w:hanging="360"/>
+      </w:pPr>
+    </w:lvl>
+    <w:lvl w:ilvl="2" w:tplc="0409001B" w:tentative="1">
+      <w:start w:val="1"/>
+      <w:numFmt w:val="lowerRoman"/>
+      <w:lvlText w:val="%3."/>
+      <w:lvlJc w:val="right"/>
+      <w:pPr>
+        <w:ind w:left="2160" w:hanging="180"/>
+      </w:pPr>
+    </w:lvl>
+    <w:lvl w:ilvl="3" w:tplc="0409000F" w:tentative="1">
+      <w:start w:val="1"/>
+      <w:numFmt w:val="decimal"/>
+      <w:lvlText w:val="%4."/>
+      <w:lvlJc w:val="left"/>
+      <w:pPr>
+        <w:ind w:left="2880" w:hanging="360"/>
+      </w:pPr>
+    </w:lvl>
+    <w:lvl w:ilvl="4" w:tplc="04090019" w:tentative="1">
+      <w:start w:val="1"/>
+      <w:numFmt w:val="lowerLetter"/>
+      <w:lvlText w:val="%5."/>
+      <w:lvlJc w:val="left"/>
+      <w:pPr>
+        <w:ind w:left="3600" w:hanging="360"/>
+      </w:pPr>
+    </w:lvl>
+    <w:lvl w:ilvl="5" w:tplc="0409001B" w:tentative="1">
+      <w:start w:val="1"/>
+      <w:numFmt w:val="lowerRoman"/>
+      <w:lvlText w:val="%6."/>
+      <w:lvlJc w:val="right"/>
+      <w:pPr>
+        <w:ind w:left="4320" w:hanging="180"/>
+      </w:pPr>
+    </w:lvl>
+    <w:lvl w:ilvl="6" w:tplc="0409000F" w:tentative="1">
+      <w:start w:val="1"/>
+      <w:numFmt w:val="decimal"/>
+      <w:lvlText w:val="%7."/>
+      <w:lvlJc w:val="left"/>
+      <w:pPr>
+        <w:ind w:left="5040" w:hanging="360"/>
+      </w:pPr>
+    </w:lvl>
+    <w:lvl w:ilvl="7" w:tplc="04090019" w:tentative="1">
+      <w:start w:val="1"/>
+      <w:numFmt w:val="lowerLetter"/>
+      <w:lvlText w:val="%8."/>
+      <w:lvlJc w:val="left"/>
+      <w:pPr>
+        <w:ind w:left="5760" w:hanging="360"/>
+      </w:pPr>
+    </w:lvl>
+    <w:lvl w:ilvl="8" w:tplc="0409001B" w:tentative="1">
+      <w:start w:val="1"/>
+      <w:numFmt w:val="lowerRoman"/>
+      <w:lvlText w:val="%9."/>
+      <w:lvlJc w:val="right"/>
+      <w:pPr>
+        <w:ind w:left="6480" w:hanging="180"/>
+      </w:pPr>
+    </w:lvl>
+  </w:abstractNum>
+  <w:abstractNum w:abstractNumId="9">
     <w:nsid w:val="5C766E83"/>
     <w:multiLevelType w:val="hybridMultilevel"/>
     <w:tmpl w:val="09F080FC"/>
@@ -2012,7 +2186,7 @@
       </w:pPr>
     </w:lvl>
   </w:abstractNum>
-  <w:abstractNum w:abstractNumId="9">
+  <w:abstractNum w:abstractNumId="10">
     <w:nsid w:val="5D751ACD"/>
     <w:multiLevelType w:val="hybridMultilevel"/>
     <w:tmpl w:val="AE5ECFB4"/>
@@ -2098,7 +2272,7 @@
       </w:pPr>
     </w:lvl>
   </w:abstractNum>
-  <w:abstractNum w:abstractNumId="10">
+  <w:abstractNum w:abstractNumId="11">
     <w:nsid w:val="784C4993"/>
     <w:multiLevelType w:val="hybridMultilevel"/>
     <w:tmpl w:val="F7BEEE24"/>
@@ -2188,7 +2362,7 @@
     </w:lvl>
   </w:abstractNum>
   <w:num w:numId="1">
-    <w:abstractNumId w:val="9"/>
+    <w:abstractNumId w:val="10"/>
   </w:num>
   <w:num w:numId="2">
     <w:abstractNumId w:val="3"/>
@@ -2212,13 +2386,16 @@
     <w:abstractNumId w:val="6"/>
   </w:num>
   <w:num w:numId="9">
-    <w:abstractNumId w:val="10"/>
+    <w:abstractNumId w:val="11"/>
   </w:num>
   <w:num w:numId="10">
-    <w:abstractNumId w:val="8"/>
+    <w:abstractNumId w:val="9"/>
   </w:num>
   <w:num w:numId="11">
     <w:abstractNumId w:val="7"/>
+  </w:num>
+  <w:num w:numId="12">
+    <w:abstractNumId w:val="8"/>
   </w:num>
 </w:numbering>
 </file>

</xml_diff>

<commit_message>
Added a table to the plan of solution implementation of problem #3
Added a table to the plan of solution implementation of problem #3.
</commit_message>
<xml_diff>
--- a/ProblemSoving/Travinskaya_Anna_ProblemSolving.docx
+++ b/ProblemSoving/Travinskaya_Anna_ProblemSolving.docx
@@ -591,16 +591,8 @@
         <w:rPr>
           <w:rFonts w:ascii="Times New Roman" w:eastAsia="Times New Roman" w:hAnsi="Times New Roman" w:cs="Times New Roman"/>
         </w:rPr>
-        <w:t xml:space="preserve">There are 20 socks in a drawer: 5 pairs of black socks, 3 pairs of brown and 2 pairs of white. You select the socks in the dark and can check them only after a selection has been made. What is the smallest number of socks you need to select to guarantee getting the following: a) At least one matching pair b) At least one matching pair of each </w:t>
-      </w:r>
-      <w:proofErr w:type="gramStart"/>
-      <w:r>
-        <w:rPr>
-          <w:rFonts w:ascii="Times New Roman" w:eastAsia="Times New Roman" w:hAnsi="Times New Roman" w:cs="Times New Roman"/>
-        </w:rPr>
-        <w:t>color.</w:t>
-      </w:r>
-      <w:proofErr w:type="gramEnd"/>
+        <w:t>There are 20 socks in a drawer: 5 pairs of black socks, 3 pairs of brown and 2 pairs of white. You select the socks in the dark and can check them only after a selection has been made. What is the smallest number of socks you need to select to guarantee getting the following: a) At least one matching pair b) At least one matching pair of each color.</w:t>
+      </w:r>
     </w:p>
     <w:p>
       <w:pPr>
@@ -1201,21 +1193,97 @@
         <w:t>Apply it to find out what finger will get 100 and a 1000 as a result.</w:t>
       </w:r>
     </w:p>
-    <w:p>
+    <w:p/>
+    <w:p>
+      <w:r>
+        <w:t>Here is a pattern that was found during the counting:</w:t>
+      </w:r>
+    </w:p>
+    <w:p>
+      <w:r>
+        <w:rPr>
+          <w:noProof/>
+        </w:rPr>
+        <w:drawing>
+          <wp:inline distT="0" distB="0" distL="0" distR="0" wp14:anchorId="3AF3A5D0" wp14:editId="0380AA00">
+            <wp:extent cx="5721985" cy="979285"/>
+            <wp:effectExtent l="0" t="0" r="0" b="11430"/>
+            <wp:docPr id="2" name="Picture 2" descr="../../../../Screen%20Shot%202015-10-05%20at%2015.31.59.png"/>
+            <wp:cNvGraphicFramePr>
+              <a:graphicFrameLocks xmlns:a="http://schemas.openxmlformats.org/drawingml/2006/main" noChangeAspect="1"/>
+            </wp:cNvGraphicFramePr>
+            <a:graphic xmlns:a="http://schemas.openxmlformats.org/drawingml/2006/main">
+              <a:graphicData uri="http://schemas.openxmlformats.org/drawingml/2006/picture">
+                <pic:pic xmlns:pic="http://schemas.openxmlformats.org/drawingml/2006/picture">
+                  <pic:nvPicPr>
+                    <pic:cNvPr id="0" name="Picture 2" descr="../../../../Screen%20Shot%202015-10-05%20at%2015.31.59.png"/>
+                    <pic:cNvPicPr>
+                      <a:picLocks noChangeAspect="1" noChangeArrowheads="1"/>
+                    </pic:cNvPicPr>
+                  </pic:nvPicPr>
+                  <pic:blipFill>
+                    <a:blip r:embed="rId7" cstate="print">
+                      <a:extLst>
+                        <a:ext uri="{28A0092B-C50C-407E-A947-70E740481C1C}">
+                          <a14:useLocalDpi xmlns:a14="http://schemas.microsoft.com/office/drawing/2010/main" val="0"/>
+                        </a:ext>
+                      </a:extLst>
+                    </a:blip>
+                    <a:srcRect/>
+                    <a:stretch>
+                      <a:fillRect/>
+                    </a:stretch>
+                  </pic:blipFill>
+                  <pic:spPr bwMode="auto">
+                    <a:xfrm>
+                      <a:off x="0" y="0"/>
+                      <a:ext cx="5731814" cy="980967"/>
+                    </a:xfrm>
+                    <a:prstGeom prst="rect">
+                      <a:avLst/>
+                    </a:prstGeom>
+                    <a:noFill/>
+                    <a:ln>
+                      <a:noFill/>
+                    </a:ln>
+                  </pic:spPr>
+                </pic:pic>
+              </a:graphicData>
+            </a:graphic>
+          </wp:inline>
+        </w:drawing>
+      </w:r>
+    </w:p>
+    <w:p/>
+    <w:p>
+      <w:r>
+        <w:t>One can see that o</w:t>
+      </w:r>
+      <w:r>
+        <w:t xml:space="preserve">nly first and ring fingers get numbers that are devisable by 10. Additionally, there is also a consistency in how often the fingers would get a number devisable by 10. A first finger would be </w:t>
+      </w:r>
+      <w:r>
+        <w:t>get 0 and 10</w:t>
+      </w:r>
+      <w:r>
+        <w:t>, the ring finger would get 20 and 30,</w:t>
+      </w:r>
+      <w:r>
+        <w:t xml:space="preserve"> then the first finger would get 40 and 50, after the ring finger would get 60 and 70 and so on. It is apparent that one finger would get two numbers devisable by 10 in a row and after the other finger would get two numbers devisable by 10 in a row. Applying this understanding I could calculate that number 10 would terminate at the ring finger.</w:t>
+      </w:r>
+    </w:p>
+    <w:p>
+      <w:r>
+        <w:t xml:space="preserve">In order to figure out further where would a number 1000 be, this should be repeated 10 times aka multiplied by 10. This will lead us to the same finger, meaning that a girl will reach a number of 1000 on </w:t>
+      </w:r>
       <w:bookmarkStart w:id="0" w:name="_GoBack"/>
       <w:bookmarkEnd w:id="0"/>
-    </w:p>
-    <w:p>
-      <w:r>
-        <w:t xml:space="preserve"> </w:t>
-      </w:r>
-    </w:p>
-    <w:p/>
-    <w:p/>
-    <w:p/>
-    <w:p/>
+      <w:r>
+        <w:t>her ring finger.</w:t>
+      </w:r>
+    </w:p>
     <w:sectPr>
-      <w:headerReference w:type="default" r:id="rId7"/>
+      <w:headerReference w:type="default" r:id="rId8"/>
       <w:pgSz w:w="11900" w:h="16840"/>
       <w:pgMar w:top="1440" w:right="1440" w:bottom="1440" w:left="1440" w:header="708" w:footer="708" w:gutter="0"/>
       <w:cols w:space="708"/>
@@ -1270,23 +1338,7 @@
       <w:pStyle w:val="Header"/>
     </w:pPr>
     <w:r>
-      <w:t xml:space="preserve">Anna </w:t>
-    </w:r>
-    <w:proofErr w:type="spellStart"/>
-    <w:r>
-      <w:t>Travinskaya</w:t>
-    </w:r>
-    <w:proofErr w:type="spellEnd"/>
-    <w:r>
-      <w:t xml:space="preserve"> 4.20.2015 </w:t>
-    </w:r>
-    <w:proofErr w:type="gramStart"/>
-    <w:r>
-      <w:t>SDI  Activity</w:t>
-    </w:r>
-    <w:proofErr w:type="gramEnd"/>
-    <w:r>
-      <w:t>: Problem Solving</w:t>
+      <w:t>Anna Travinskaya 4.20.2015 SDI  Activity: Problem Solving</w:t>
     </w:r>
   </w:p>
   <w:p>

</xml_diff>

<commit_message>
Added a visual element to the problem #1.
Added a visual element to the plan for solution implementation for
problem #1.
</commit_message>
<xml_diff>
--- a/ProblemSoving/Travinskaya_Anna_ProblemSolving.docx
+++ b/ProblemSoving/Travinskaya_Anna_ProblemSolving.docx
@@ -394,6 +394,97 @@
           <w:rFonts w:ascii="Times New Roman" w:hAnsi="Times New Roman" w:cs="Times New Roman"/>
         </w:rPr>
       </w:pPr>
+    </w:p>
+    <w:p>
+      <w:pPr>
+        <w:rPr>
+          <w:rFonts w:ascii="Times New Roman" w:hAnsi="Times New Roman" w:cs="Times New Roman"/>
+        </w:rPr>
+      </w:pPr>
+    </w:p>
+    <w:p>
+      <w:pPr>
+        <w:rPr>
+          <w:rFonts w:ascii="Times New Roman" w:hAnsi="Times New Roman" w:cs="Times New Roman"/>
+        </w:rPr>
+      </w:pPr>
+    </w:p>
+    <w:p>
+      <w:pPr>
+        <w:rPr>
+          <w:rFonts w:ascii="Times New Roman" w:hAnsi="Times New Roman" w:cs="Times New Roman"/>
+        </w:rPr>
+      </w:pPr>
+    </w:p>
+    <w:p>
+      <w:pPr>
+        <w:rPr>
+          <w:rFonts w:ascii="Times New Roman" w:hAnsi="Times New Roman" w:cs="Times New Roman"/>
+        </w:rPr>
+      </w:pPr>
+    </w:p>
+    <w:p>
+      <w:pPr>
+        <w:rPr>
+          <w:rFonts w:ascii="Times New Roman" w:hAnsi="Times New Roman" w:cs="Times New Roman"/>
+        </w:rPr>
+      </w:pPr>
+    </w:p>
+    <w:p>
+      <w:pPr>
+        <w:rPr>
+          <w:rFonts w:ascii="Times New Roman" w:hAnsi="Times New Roman" w:cs="Times New Roman"/>
+        </w:rPr>
+      </w:pPr>
+    </w:p>
+    <w:p>
+      <w:pPr>
+        <w:rPr>
+          <w:rFonts w:ascii="Times New Roman" w:hAnsi="Times New Roman" w:cs="Times New Roman"/>
+        </w:rPr>
+      </w:pPr>
+    </w:p>
+    <w:p>
+      <w:pPr>
+        <w:rPr>
+          <w:rFonts w:ascii="Times New Roman" w:hAnsi="Times New Roman" w:cs="Times New Roman"/>
+        </w:rPr>
+      </w:pPr>
+    </w:p>
+    <w:p>
+      <w:pPr>
+        <w:rPr>
+          <w:rFonts w:ascii="Times New Roman" w:hAnsi="Times New Roman" w:cs="Times New Roman"/>
+        </w:rPr>
+      </w:pPr>
+    </w:p>
+    <w:p>
+      <w:pPr>
+        <w:rPr>
+          <w:rFonts w:ascii="Times New Roman" w:hAnsi="Times New Roman" w:cs="Times New Roman"/>
+        </w:rPr>
+      </w:pPr>
+    </w:p>
+    <w:p>
+      <w:pPr>
+        <w:rPr>
+          <w:rFonts w:ascii="Times New Roman" w:hAnsi="Times New Roman" w:cs="Times New Roman"/>
+        </w:rPr>
+      </w:pPr>
+    </w:p>
+    <w:p>
+      <w:pPr>
+        <w:rPr>
+          <w:rFonts w:ascii="Times New Roman" w:hAnsi="Times New Roman" w:cs="Times New Roman"/>
+        </w:rPr>
+      </w:pPr>
+    </w:p>
+    <w:p>
+      <w:pPr>
+        <w:rPr>
+          <w:rFonts w:ascii="Times New Roman" w:hAnsi="Times New Roman" w:cs="Times New Roman"/>
+        </w:rPr>
+      </w:pPr>
       <w:r>
         <w:rPr>
           <w:rFonts w:ascii="Times New Roman" w:hAnsi="Times New Roman" w:cs="Times New Roman"/>
@@ -434,12 +525,6 @@
     </w:p>
     <w:p/>
     <w:p/>
-    <w:p/>
-    <w:p/>
-    <w:p/>
-    <w:p/>
-    <w:p/>
-    <w:p/>
     <w:p>
       <w:r>
         <w:t xml:space="preserve">5) </w:t>
@@ -546,8 +631,90 @@
       </w:r>
     </w:p>
     <w:p/>
-    <w:p/>
-    <w:p/>
+    <w:p>
+      <w:r>
+        <w:t>Below is a visual illustration of the solution.</w:t>
+      </w:r>
+    </w:p>
+    <w:p/>
+    <w:p>
+      <w:r>
+        <w:rPr>
+          <w:noProof/>
+        </w:rPr>
+        <w:drawing>
+          <wp:inline distT="0" distB="0" distL="0" distR="0" wp14:anchorId="6A7D1456" wp14:editId="09B24E83">
+            <wp:extent cx="4618767" cy="3484836"/>
+            <wp:effectExtent l="0" t="0" r="4445" b="0"/>
+            <wp:docPr id="3" name="Picture 3" descr="../../../../Screen%20Shot%202015-10-05%20at%2016.39.22.png"/>
+            <wp:cNvGraphicFramePr>
+              <a:graphicFrameLocks xmlns:a="http://schemas.openxmlformats.org/drawingml/2006/main" noChangeAspect="1"/>
+            </wp:cNvGraphicFramePr>
+            <a:graphic xmlns:a="http://schemas.openxmlformats.org/drawingml/2006/main">
+              <a:graphicData uri="http://schemas.openxmlformats.org/drawingml/2006/picture">
+                <pic:pic xmlns:pic="http://schemas.openxmlformats.org/drawingml/2006/picture">
+                  <pic:nvPicPr>
+                    <pic:cNvPr id="0" name="Picture 3" descr="../../../../Screen%20Shot%202015-10-05%20at%2016.39.22.png"/>
+                    <pic:cNvPicPr>
+                      <a:picLocks noChangeAspect="1" noChangeArrowheads="1"/>
+                    </pic:cNvPicPr>
+                  </pic:nvPicPr>
+                  <pic:blipFill>
+                    <a:blip r:embed="rId7" cstate="print">
+                      <a:extLst>
+                        <a:ext uri="{28A0092B-C50C-407E-A947-70E740481C1C}">
+                          <a14:useLocalDpi xmlns:a14="http://schemas.microsoft.com/office/drawing/2010/main" val="0"/>
+                        </a:ext>
+                      </a:extLst>
+                    </a:blip>
+                    <a:srcRect/>
+                    <a:stretch>
+                      <a:fillRect/>
+                    </a:stretch>
+                  </pic:blipFill>
+                  <pic:spPr bwMode="auto">
+                    <a:xfrm>
+                      <a:off x="0" y="0"/>
+                      <a:ext cx="4625997" cy="3490291"/>
+                    </a:xfrm>
+                    <a:prstGeom prst="rect">
+                      <a:avLst/>
+                    </a:prstGeom>
+                    <a:noFill/>
+                    <a:ln>
+                      <a:noFill/>
+                    </a:ln>
+                  </pic:spPr>
+                </pic:pic>
+              </a:graphicData>
+            </a:graphic>
+          </wp:inline>
+        </w:drawing>
+      </w:r>
+    </w:p>
+    <w:p/>
+    <w:p/>
+    <w:p>
+      <w:pPr>
+        <w:rPr>
+          <w:rFonts w:ascii="Times New Roman" w:hAnsi="Times New Roman" w:cs="Times New Roman"/>
+        </w:rPr>
+      </w:pPr>
+    </w:p>
+    <w:p>
+      <w:pPr>
+        <w:rPr>
+          <w:rFonts w:ascii="Times New Roman" w:hAnsi="Times New Roman" w:cs="Times New Roman"/>
+        </w:rPr>
+      </w:pPr>
+    </w:p>
+    <w:p>
+      <w:pPr>
+        <w:rPr>
+          <w:rFonts w:ascii="Times New Roman" w:hAnsi="Times New Roman" w:cs="Times New Roman"/>
+        </w:rPr>
+      </w:pPr>
+    </w:p>
     <w:p>
       <w:pPr>
         <w:rPr>
@@ -591,14 +758,22 @@
         <w:rPr>
           <w:rFonts w:ascii="Times New Roman" w:eastAsia="Times New Roman" w:hAnsi="Times New Roman" w:cs="Times New Roman"/>
         </w:rPr>
-        <w:t>There are 20 socks in a drawer: 5 pairs of black socks, 3 pairs of brown and 2 pairs of white. You select the socks in the dark and can check them only after a selection has been made. What is the smallest number of socks you need to select to guarantee getting the following: a) At least one matching pair b) At least one matching pair of each color.</w:t>
-      </w:r>
-    </w:p>
-    <w:p>
-      <w:pPr>
+        <w:t xml:space="preserve">There are 20 socks in a drawer: 5 pairs of black socks, 3 pairs of brown and 2 pairs of white. You select the socks in the dark and can check them only after a selection has been made. What is the smallest number of socks you need to select to guarantee getting the following: a) At least one matching pair b) At least one matching pair of each </w:t>
+      </w:r>
+      <w:proofErr w:type="gramStart"/>
+      <w:r>
         <w:rPr>
           <w:rFonts w:ascii="Times New Roman" w:eastAsia="Times New Roman" w:hAnsi="Times New Roman" w:cs="Times New Roman"/>
         </w:rPr>
+        <w:t>color.</w:t>
+      </w:r>
+      <w:proofErr w:type="gramEnd"/>
+    </w:p>
+    <w:p>
+      <w:pPr>
+        <w:rPr>
+          <w:rFonts w:ascii="Times New Roman" w:eastAsia="Times New Roman" w:hAnsi="Times New Roman" w:cs="Times New Roman"/>
+        </w:rPr>
       </w:pPr>
     </w:p>
     <w:p>
@@ -643,7 +818,15 @@
         <w:rPr>
           <w:rFonts w:ascii="Times New Roman" w:hAnsi="Times New Roman" w:cs="Times New Roman"/>
         </w:rPr>
-        <w:t>least one</w:t>
+        <w:t xml:space="preserve">least </w:t>
+      </w:r>
+      <w:bookmarkStart w:id="0" w:name="_GoBack"/>
+      <w:bookmarkEnd w:id="0"/>
+      <w:r>
+        <w:rPr>
+          <w:rFonts w:ascii="Times New Roman" w:hAnsi="Times New Roman" w:cs="Times New Roman"/>
+        </w:rPr>
+        <w:t>one</w:t>
       </w:r>
       <w:r>
         <w:rPr>
@@ -816,27 +999,6 @@
           <w:rFonts w:ascii="Times New Roman" w:hAnsi="Times New Roman" w:cs="Times New Roman"/>
         </w:rPr>
       </w:pPr>
-    </w:p>
-    <w:p>
-      <w:pPr>
-        <w:rPr>
-          <w:rFonts w:ascii="Times New Roman" w:hAnsi="Times New Roman" w:cs="Times New Roman"/>
-        </w:rPr>
-      </w:pPr>
-    </w:p>
-    <w:p>
-      <w:pPr>
-        <w:rPr>
-          <w:rFonts w:ascii="Times New Roman" w:hAnsi="Times New Roman" w:cs="Times New Roman"/>
-        </w:rPr>
-      </w:pPr>
-    </w:p>
-    <w:p>
-      <w:pPr>
-        <w:rPr>
-          <w:rFonts w:ascii="Times New Roman" w:hAnsi="Times New Roman" w:cs="Times New Roman"/>
-        </w:rPr>
-      </w:pPr>
       <w:r>
         <w:rPr>
           <w:rFonts w:ascii="Times New Roman" w:hAnsi="Times New Roman" w:cs="Times New Roman"/>
@@ -933,6 +1095,15 @@
         <w:t>2) Pick out 18 socks. All three colors should have at least one matching pair, because we only left two socks remaining and without them all colors of socks are still covered.</w:t>
       </w:r>
     </w:p>
+    <w:p/>
+    <w:p/>
+    <w:p/>
+    <w:p/>
+    <w:p/>
+    <w:p/>
+    <w:p/>
+    <w:p/>
+    <w:p/>
     <w:p/>
     <w:p/>
     <w:p/>
@@ -1082,12 +1253,6 @@
     </w:p>
     <w:p/>
     <w:p/>
-    <w:p/>
-    <w:p/>
-    <w:p/>
-    <w:p/>
-    <w:p/>
-    <w:p/>
     <w:p>
       <w:r>
         <w:t>4)</w:t>
@@ -1112,6 +1277,13 @@
         <w:t xml:space="preserve"> I will reach the answer. I guess in the beginning it would be better to look at all fingers and see if there is anything interesting happening in the number sequence. To understand whether this solution works one needs to try it in practice.</w:t>
       </w:r>
     </w:p>
+    <w:p/>
+    <w:p/>
+    <w:p/>
+    <w:p/>
+    <w:p/>
+    <w:p/>
+    <w:p/>
     <w:p/>
     <w:p>
       <w:r>
@@ -1222,7 +1394,7 @@
                     </pic:cNvPicPr>
                   </pic:nvPicPr>
                   <pic:blipFill>
-                    <a:blip r:embed="rId7" cstate="print">
+                    <a:blip r:embed="rId8" cstate="print">
                       <a:extLst>
                         <a:ext uri="{28A0092B-C50C-407E-A947-70E740481C1C}">
                           <a14:useLocalDpi xmlns:a14="http://schemas.microsoft.com/office/drawing/2010/main" val="0"/>
@@ -1274,16 +1446,11 @@
     </w:p>
     <w:p>
       <w:r>
-        <w:t xml:space="preserve">In order to figure out further where would a number 1000 be, this should be repeated 10 times aka multiplied by 10. This will lead us to the same finger, meaning that a girl will reach a number of 1000 on </w:t>
-      </w:r>
-      <w:bookmarkStart w:id="0" w:name="_GoBack"/>
-      <w:bookmarkEnd w:id="0"/>
-      <w:r>
-        <w:t>her ring finger.</w:t>
+        <w:t>In order to figure out further where would a number 1000 be, this should be repeated 10 times aka multiplied by 10. This will lead us to the same finger, meaning that a girl will reach a number of 1000 on her ring finger.</w:t>
       </w:r>
     </w:p>
     <w:sectPr>
-      <w:headerReference w:type="default" r:id="rId8"/>
+      <w:headerReference w:type="default" r:id="rId9"/>
       <w:pgSz w:w="11900" w:h="16840"/>
       <w:pgMar w:top="1440" w:right="1440" w:bottom="1440" w:left="1440" w:header="708" w:footer="708" w:gutter="0"/>
       <w:cols w:space="708"/>
@@ -1338,7 +1505,23 @@
       <w:pStyle w:val="Header"/>
     </w:pPr>
     <w:r>
-      <w:t>Anna Travinskaya 4.20.2015 SDI  Activity: Problem Solving</w:t>
+      <w:t xml:space="preserve">Anna </w:t>
+    </w:r>
+    <w:proofErr w:type="spellStart"/>
+    <w:r>
+      <w:t>Travinskaya</w:t>
+    </w:r>
+    <w:proofErr w:type="spellEnd"/>
+    <w:r>
+      <w:t xml:space="preserve"> 4.20.2015 </w:t>
+    </w:r>
+    <w:proofErr w:type="gramStart"/>
+    <w:r>
+      <w:t>SDI  Activity</w:t>
+    </w:r>
+    <w:proofErr w:type="gramEnd"/>
+    <w:r>
+      <w:t>: Problem Solving</w:t>
     </w:r>
   </w:p>
   <w:p>

</xml_diff>

<commit_message>
Made a zip from the ProblemSolving Word Document.
Made a zip from the ProblemSolving Word Document.
</commit_message>
<xml_diff>
--- a/ProblemSoving/Travinskaya_Anna_ProblemSolving.docx
+++ b/ProblemSoving/Travinskaya_Anna_ProblemSolving.docx
@@ -526,14 +526,31 @@
     <w:p/>
     <w:p/>
     <w:p>
-      <w:r>
+      <w:pPr>
+        <w:rPr>
+          <w:rFonts w:ascii="Times New Roman" w:hAnsi="Times New Roman" w:cs="Times New Roman"/>
+        </w:rPr>
+      </w:pPr>
+      <w:r>
+        <w:rPr>
+          <w:rFonts w:ascii="Times New Roman" w:hAnsi="Times New Roman" w:cs="Times New Roman"/>
+        </w:rPr>
         <w:t xml:space="preserve">5) </w:t>
       </w:r>
       <w:r>
+        <w:rPr>
+          <w:rFonts w:ascii="Times New Roman" w:hAnsi="Times New Roman" w:cs="Times New Roman"/>
+        </w:rPr>
         <w:t>Plan to implement the solution:</w:t>
       </w:r>
     </w:p>
-    <w:p/>
+    <w:p>
+      <w:pPr>
+        <w:rPr>
+          <w:rFonts w:ascii="Times New Roman" w:hAnsi="Times New Roman" w:cs="Times New Roman"/>
+        </w:rPr>
+      </w:pPr>
+    </w:p>
     <w:p>
       <w:pPr>
         <w:pStyle w:val="ListParagraph"/>
@@ -541,8 +558,14 @@
           <w:ilvl w:val="0"/>
           <w:numId w:val="5"/>
         </w:numPr>
-      </w:pPr>
-      <w:r>
+        <w:rPr>
+          <w:rFonts w:ascii="Times New Roman" w:hAnsi="Times New Roman" w:cs="Times New Roman"/>
+        </w:rPr>
+      </w:pPr>
+      <w:r>
+        <w:rPr>
+          <w:rFonts w:ascii="Times New Roman" w:hAnsi="Times New Roman" w:cs="Times New Roman"/>
+        </w:rPr>
         <w:t xml:space="preserve">A man should transfer a parrot to the other side of the river. </w:t>
       </w:r>
     </w:p>
@@ -553,8 +576,14 @@
           <w:ilvl w:val="0"/>
           <w:numId w:val="5"/>
         </w:numPr>
-      </w:pPr>
-      <w:r>
+        <w:rPr>
+          <w:rFonts w:ascii="Times New Roman" w:hAnsi="Times New Roman" w:cs="Times New Roman"/>
+        </w:rPr>
+      </w:pPr>
+      <w:r>
+        <w:rPr>
+          <w:rFonts w:ascii="Times New Roman" w:hAnsi="Times New Roman" w:cs="Times New Roman"/>
+        </w:rPr>
         <w:t>A man should travel back to the original shore.</w:t>
       </w:r>
     </w:p>
@@ -565,8 +594,14 @@
           <w:ilvl w:val="0"/>
           <w:numId w:val="5"/>
         </w:numPr>
-      </w:pPr>
-      <w:r>
+        <w:rPr>
+          <w:rFonts w:ascii="Times New Roman" w:hAnsi="Times New Roman" w:cs="Times New Roman"/>
+        </w:rPr>
+      </w:pPr>
+      <w:r>
+        <w:rPr>
+          <w:rFonts w:ascii="Times New Roman" w:hAnsi="Times New Roman" w:cs="Times New Roman"/>
+        </w:rPr>
         <w:t>A man should take a cat to the board and transfer it to the other side.</w:t>
       </w:r>
     </w:p>
@@ -577,8 +612,14 @@
           <w:ilvl w:val="0"/>
           <w:numId w:val="5"/>
         </w:numPr>
-      </w:pPr>
-      <w:r>
+        <w:rPr>
+          <w:rFonts w:ascii="Times New Roman" w:hAnsi="Times New Roman" w:cs="Times New Roman"/>
+        </w:rPr>
+      </w:pPr>
+      <w:r>
+        <w:rPr>
+          <w:rFonts w:ascii="Times New Roman" w:hAnsi="Times New Roman" w:cs="Times New Roman"/>
+        </w:rPr>
         <w:t>A man should travel back to the original shore together with parrot to avoid cat eating it.</w:t>
       </w:r>
     </w:p>
@@ -589,8 +630,14 @@
           <w:ilvl w:val="0"/>
           <w:numId w:val="5"/>
         </w:numPr>
-      </w:pPr>
-      <w:r>
+        <w:rPr>
+          <w:rFonts w:ascii="Times New Roman" w:hAnsi="Times New Roman" w:cs="Times New Roman"/>
+        </w:rPr>
+      </w:pPr>
+      <w:r>
+        <w:rPr>
+          <w:rFonts w:ascii="Times New Roman" w:hAnsi="Times New Roman" w:cs="Times New Roman"/>
+        </w:rPr>
         <w:t xml:space="preserve">A man should leave a parrot on the original shore and take a bag of seed with him on the boat. This will prevent parrot from eating seeds. </w:t>
       </w:r>
     </w:p>
@@ -601,8 +648,14 @@
           <w:ilvl w:val="0"/>
           <w:numId w:val="5"/>
         </w:numPr>
-      </w:pPr>
-      <w:r>
+        <w:rPr>
+          <w:rFonts w:ascii="Times New Roman" w:hAnsi="Times New Roman" w:cs="Times New Roman"/>
+        </w:rPr>
+      </w:pPr>
+      <w:r>
+        <w:rPr>
+          <w:rFonts w:ascii="Times New Roman" w:hAnsi="Times New Roman" w:cs="Times New Roman"/>
+        </w:rPr>
         <w:t>A man should transfer the seeds to the other side and leave them with a cat. This combination is safe, so he can travel alone back to the original shore to get a parrot.</w:t>
       </w:r>
     </w:p>
@@ -613,8 +666,14 @@
           <w:ilvl w:val="0"/>
           <w:numId w:val="5"/>
         </w:numPr>
-      </w:pPr>
-      <w:r>
+        <w:rPr>
+          <w:rFonts w:ascii="Times New Roman" w:hAnsi="Times New Roman" w:cs="Times New Roman"/>
+        </w:rPr>
+      </w:pPr>
+      <w:r>
+        <w:rPr>
+          <w:rFonts w:ascii="Times New Roman" w:hAnsi="Times New Roman" w:cs="Times New Roman"/>
+        </w:rPr>
         <w:t>A man should transfer a parrot to the other side.</w:t>
       </w:r>
     </w:p>
@@ -625,14 +684,34 @@
           <w:ilvl w:val="0"/>
           <w:numId w:val="5"/>
         </w:numPr>
-      </w:pPr>
-      <w:r>
+        <w:rPr>
+          <w:rFonts w:ascii="Times New Roman" w:hAnsi="Times New Roman" w:cs="Times New Roman"/>
+        </w:rPr>
+      </w:pPr>
+      <w:r>
+        <w:rPr>
+          <w:rFonts w:ascii="Times New Roman" w:hAnsi="Times New Roman" w:cs="Times New Roman"/>
+        </w:rPr>
         <w:t>Every item has been transferred safely.</w:t>
       </w:r>
     </w:p>
-    <w:p/>
-    <w:p>
-      <w:r>
+    <w:p>
+      <w:pPr>
+        <w:rPr>
+          <w:rFonts w:ascii="Times New Roman" w:hAnsi="Times New Roman" w:cs="Times New Roman"/>
+        </w:rPr>
+      </w:pPr>
+    </w:p>
+    <w:p>
+      <w:pPr>
+        <w:rPr>
+          <w:rFonts w:ascii="Times New Roman" w:hAnsi="Times New Roman" w:cs="Times New Roman"/>
+        </w:rPr>
+      </w:pPr>
+      <w:r>
+        <w:rPr>
+          <w:rFonts w:ascii="Times New Roman" w:hAnsi="Times New Roman" w:cs="Times New Roman"/>
+        </w:rPr>
         <w:t>Below is a visual illustration of the solution.</w:t>
       </w:r>
     </w:p>
@@ -818,15 +897,7 @@
         <w:rPr>
           <w:rFonts w:ascii="Times New Roman" w:hAnsi="Times New Roman" w:cs="Times New Roman"/>
         </w:rPr>
-        <w:t xml:space="preserve">least </w:t>
-      </w:r>
-      <w:bookmarkStart w:id="0" w:name="_GoBack"/>
-      <w:bookmarkEnd w:id="0"/>
-      <w:r>
-        <w:rPr>
-          <w:rFonts w:ascii="Times New Roman" w:hAnsi="Times New Roman" w:cs="Times New Roman"/>
-        </w:rPr>
-        <w:t>one</w:t>
+        <w:t>least one</w:t>
       </w:r>
       <w:r>
         <w:rPr>
@@ -1141,53 +1212,138 @@
     </w:p>
     <w:p/>
     <w:p>
-      <w:r>
+      <w:pPr>
+        <w:rPr>
+          <w:rFonts w:ascii="Times New Roman" w:hAnsi="Times New Roman" w:cs="Times New Roman"/>
+        </w:rPr>
+      </w:pPr>
+      <w:r>
+        <w:rPr>
+          <w:rFonts w:ascii="Times New Roman" w:hAnsi="Times New Roman" w:cs="Times New Roman"/>
+        </w:rPr>
         <w:t>1)</w:t>
       </w:r>
     </w:p>
     <w:p>
-      <w:r>
+      <w:pPr>
+        <w:rPr>
+          <w:rFonts w:ascii="Times New Roman" w:hAnsi="Times New Roman" w:cs="Times New Roman"/>
+        </w:rPr>
+      </w:pPr>
+      <w:r>
+        <w:rPr>
+          <w:rFonts w:ascii="Times New Roman" w:hAnsi="Times New Roman" w:cs="Times New Roman"/>
+        </w:rPr>
         <w:t>Define the problem: to figure out on which finger a girl will stop on the count of number 10, 100 and 10000 after counting on fingers following a specific pattern.</w:t>
       </w:r>
     </w:p>
     <w:p>
-      <w:r>
+      <w:pPr>
+        <w:rPr>
+          <w:rFonts w:ascii="Times New Roman" w:hAnsi="Times New Roman" w:cs="Times New Roman"/>
+        </w:rPr>
+      </w:pPr>
+      <w:r>
+        <w:rPr>
+          <w:rFonts w:ascii="Times New Roman" w:hAnsi="Times New Roman" w:cs="Times New Roman"/>
+        </w:rPr>
         <w:t>The overall goal is to figure out the girl’s pattern of counting and thus find out the answer to the problem.</w:t>
       </w:r>
     </w:p>
-    <w:p/>
-    <w:p>
-      <w:r>
+    <w:p>
+      <w:pPr>
+        <w:rPr>
+          <w:rFonts w:ascii="Times New Roman" w:hAnsi="Times New Roman" w:cs="Times New Roman"/>
+        </w:rPr>
+      </w:pPr>
+    </w:p>
+    <w:p>
+      <w:pPr>
+        <w:rPr>
+          <w:rFonts w:ascii="Times New Roman" w:hAnsi="Times New Roman" w:cs="Times New Roman"/>
+        </w:rPr>
+      </w:pPr>
+      <w:r>
+        <w:rPr>
+          <w:rFonts w:ascii="Times New Roman" w:hAnsi="Times New Roman" w:cs="Times New Roman"/>
+        </w:rPr>
         <w:t xml:space="preserve"> 2) Break the problem apart:</w:t>
       </w:r>
     </w:p>
     <w:p>
-      <w:r>
+      <w:pPr>
+        <w:rPr>
+          <w:rFonts w:ascii="Times New Roman" w:hAnsi="Times New Roman" w:cs="Times New Roman"/>
+        </w:rPr>
+      </w:pPr>
+      <w:r>
+        <w:rPr>
+          <w:rFonts w:ascii="Times New Roman" w:hAnsi="Times New Roman" w:cs="Times New Roman"/>
+        </w:rPr>
         <w:t>Constraints:</w:t>
       </w:r>
       <w:r>
+        <w:rPr>
+          <w:rFonts w:ascii="Times New Roman" w:hAnsi="Times New Roman" w:cs="Times New Roman"/>
+        </w:rPr>
         <w:t xml:space="preserve"> there is a specific counting pattern that the girl follows.</w:t>
       </w:r>
     </w:p>
     <w:p>
-      <w:r>
+      <w:pPr>
+        <w:rPr>
+          <w:rFonts w:ascii="Times New Roman" w:hAnsi="Times New Roman" w:cs="Times New Roman"/>
+        </w:rPr>
+      </w:pPr>
+      <w:r>
+        <w:rPr>
+          <w:rFonts w:ascii="Times New Roman" w:hAnsi="Times New Roman" w:cs="Times New Roman"/>
+        </w:rPr>
         <w:t>Sub-goals: to figure out the consistencies and rules of the pattern in order to calculate where will the</w:t>
       </w:r>
       <w:r>
+        <w:rPr>
+          <w:rFonts w:ascii="Times New Roman" w:hAnsi="Times New Roman" w:cs="Times New Roman"/>
+        </w:rPr>
         <w:t xml:space="preserve"> count stop at 10, 100 and 1000</w:t>
       </w:r>
       <w:r>
+        <w:rPr>
+          <w:rFonts w:ascii="Times New Roman" w:hAnsi="Times New Roman" w:cs="Times New Roman"/>
+        </w:rPr>
         <w:t>.</w:t>
       </w:r>
     </w:p>
-    <w:p/>
-    <w:p>
-      <w:r>
+    <w:p>
+      <w:pPr>
+        <w:rPr>
+          <w:rFonts w:ascii="Times New Roman" w:hAnsi="Times New Roman" w:cs="Times New Roman"/>
+        </w:rPr>
+      </w:pPr>
+    </w:p>
+    <w:p>
+      <w:pPr>
+        <w:rPr>
+          <w:rFonts w:ascii="Times New Roman" w:hAnsi="Times New Roman" w:cs="Times New Roman"/>
+        </w:rPr>
+      </w:pPr>
+      <w:r>
+        <w:rPr>
+          <w:rFonts w:ascii="Times New Roman" w:hAnsi="Times New Roman" w:cs="Times New Roman"/>
+        </w:rPr>
         <w:t>3)</w:t>
       </w:r>
     </w:p>
     <w:p>
-      <w:r>
+      <w:pPr>
+        <w:rPr>
+          <w:rFonts w:ascii="Times New Roman" w:hAnsi="Times New Roman" w:cs="Times New Roman"/>
+        </w:rPr>
+      </w:pPr>
+      <w:r>
+        <w:rPr>
+          <w:rFonts w:ascii="Times New Roman" w:hAnsi="Times New Roman" w:cs="Times New Roman"/>
+        </w:rPr>
         <w:t>Identify potential solutions:</w:t>
       </w:r>
     </w:p>
@@ -1198,11 +1354,20 @@
           <w:ilvl w:val="0"/>
           <w:numId w:val="11"/>
         </w:numPr>
-      </w:pPr>
-      <w:r>
+        <w:rPr>
+          <w:rFonts w:ascii="Times New Roman" w:hAnsi="Times New Roman" w:cs="Times New Roman"/>
+        </w:rPr>
+      </w:pPr>
+      <w:r>
+        <w:rPr>
+          <w:rFonts w:ascii="Times New Roman" w:hAnsi="Times New Roman" w:cs="Times New Roman"/>
+        </w:rPr>
         <w:t>Perform the counting till 10 myself</w:t>
       </w:r>
       <w:r>
+        <w:rPr>
+          <w:rFonts w:ascii="Times New Roman" w:hAnsi="Times New Roman" w:cs="Times New Roman"/>
+        </w:rPr>
         <w:t>.</w:t>
       </w:r>
     </w:p>
@@ -1213,11 +1378,20 @@
           <w:ilvl w:val="0"/>
           <w:numId w:val="11"/>
         </w:numPr>
-      </w:pPr>
-      <w:r>
+        <w:rPr>
+          <w:rFonts w:ascii="Times New Roman" w:hAnsi="Times New Roman" w:cs="Times New Roman"/>
+        </w:rPr>
+      </w:pPr>
+      <w:r>
+        <w:rPr>
+          <w:rFonts w:ascii="Times New Roman" w:hAnsi="Times New Roman" w:cs="Times New Roman"/>
+        </w:rPr>
         <w:t>Continue counting beyond 10 and noting which numbers does the first finger get. Look if ther</w:t>
       </w:r>
       <w:r>
+        <w:rPr>
+          <w:rFonts w:ascii="Times New Roman" w:hAnsi="Times New Roman" w:cs="Times New Roman"/>
+        </w:rPr>
         <w:t>e is any specific rule to predict which number will the first finger get.</w:t>
       </w:r>
     </w:p>
@@ -1228,8 +1402,14 @@
           <w:ilvl w:val="0"/>
           <w:numId w:val="11"/>
         </w:numPr>
-      </w:pPr>
-      <w:r>
+        <w:rPr>
+          <w:rFonts w:ascii="Times New Roman" w:hAnsi="Times New Roman" w:cs="Times New Roman"/>
+        </w:rPr>
+      </w:pPr>
+      <w:r>
+        <w:rPr>
+          <w:rFonts w:ascii="Times New Roman" w:hAnsi="Times New Roman" w:cs="Times New Roman"/>
+        </w:rPr>
         <w:t xml:space="preserve">If the pattern rule is discovered, then make calculations to predict where the number 100 and 1000 will be. </w:t>
       </w:r>
     </w:p>
@@ -1240,62 +1420,219 @@
           <w:ilvl w:val="0"/>
           <w:numId w:val="11"/>
         </w:numPr>
-      </w:pPr>
-      <w:r>
+        <w:rPr>
+          <w:rFonts w:ascii="Times New Roman" w:hAnsi="Times New Roman" w:cs="Times New Roman"/>
+        </w:rPr>
+      </w:pPr>
+      <w:r>
+        <w:rPr>
+          <w:rFonts w:ascii="Times New Roman" w:hAnsi="Times New Roman" w:cs="Times New Roman"/>
+        </w:rPr>
         <w:t xml:space="preserve">If no pattern is </w:t>
       </w:r>
       <w:r>
+        <w:rPr>
+          <w:rFonts w:ascii="Times New Roman" w:hAnsi="Times New Roman" w:cs="Times New Roman"/>
+        </w:rPr>
         <w:t>discovered,</w:t>
       </w:r>
       <w:r>
+        <w:rPr>
+          <w:rFonts w:ascii="Times New Roman" w:hAnsi="Times New Roman" w:cs="Times New Roman"/>
+        </w:rPr>
         <w:t xml:space="preserve"> then the counting could be done manually with fingers.</w:t>
       </w:r>
     </w:p>
-    <w:p/>
-    <w:p/>
-    <w:p>
-      <w:r>
+    <w:p>
+      <w:pPr>
+        <w:rPr>
+          <w:rFonts w:ascii="Times New Roman" w:hAnsi="Times New Roman" w:cs="Times New Roman"/>
+        </w:rPr>
+      </w:pPr>
+    </w:p>
+    <w:p>
+      <w:pPr>
+        <w:rPr>
+          <w:rFonts w:ascii="Times New Roman" w:hAnsi="Times New Roman" w:cs="Times New Roman"/>
+        </w:rPr>
+      </w:pPr>
+    </w:p>
+    <w:p>
+      <w:pPr>
+        <w:rPr>
+          <w:rFonts w:ascii="Times New Roman" w:hAnsi="Times New Roman" w:cs="Times New Roman"/>
+        </w:rPr>
+      </w:pPr>
+      <w:r>
+        <w:rPr>
+          <w:rFonts w:ascii="Times New Roman" w:hAnsi="Times New Roman" w:cs="Times New Roman"/>
+        </w:rPr>
         <w:t>4)</w:t>
       </w:r>
     </w:p>
     <w:p>
-      <w:r>
+      <w:pPr>
+        <w:rPr>
+          <w:rFonts w:ascii="Times New Roman" w:hAnsi="Times New Roman" w:cs="Times New Roman"/>
+        </w:rPr>
+      </w:pPr>
+      <w:r>
+        <w:rPr>
+          <w:rFonts w:ascii="Times New Roman" w:hAnsi="Times New Roman" w:cs="Times New Roman"/>
+        </w:rPr>
         <w:t>Evaluate potential solutions:</w:t>
       </w:r>
     </w:p>
     <w:p>
-      <w:r>
+      <w:pPr>
+        <w:rPr>
+          <w:rFonts w:ascii="Times New Roman" w:hAnsi="Times New Roman" w:cs="Times New Roman"/>
+        </w:rPr>
+      </w:pPr>
+      <w:r>
+        <w:rPr>
+          <w:rFonts w:ascii="Times New Roman" w:hAnsi="Times New Roman" w:cs="Times New Roman"/>
+        </w:rPr>
         <w:t xml:space="preserve"> To count everything manually would require a lot of time. Therefore, I am hoping to see a pattern rule in the counting.</w:t>
       </w:r>
       <w:r>
+        <w:rPr>
+          <w:rFonts w:ascii="Times New Roman" w:hAnsi="Times New Roman" w:cs="Times New Roman"/>
+        </w:rPr>
         <w:t xml:space="preserve"> Nevertheless, to see this pattern I would have to try counting with my fingers initially for quiet some time until I find some consistent rule.</w:t>
       </w:r>
       <w:r>
+        <w:rPr>
+          <w:rFonts w:ascii="Times New Roman" w:hAnsi="Times New Roman" w:cs="Times New Roman"/>
+        </w:rPr>
         <w:t xml:space="preserve"> I am not sure that by evaluating numbers of one finger</w:t>
       </w:r>
       <w:r>
+        <w:rPr>
+          <w:rFonts w:ascii="Times New Roman" w:hAnsi="Times New Roman" w:cs="Times New Roman"/>
+        </w:rPr>
         <w:t xml:space="preserve"> I will reach the answer. I guess in the beginning it would be better to look at all fingers and see if there is anything interesting happening in the number sequence. To understand whether this solution works one needs to try it in practice.</w:t>
       </w:r>
     </w:p>
-    <w:p/>
-    <w:p/>
-    <w:p/>
-    <w:p/>
-    <w:p/>
-    <w:p/>
-    <w:p/>
-    <w:p/>
-    <w:p>
-      <w:r>
+    <w:p>
+      <w:pPr>
+        <w:rPr>
+          <w:rFonts w:ascii="Times New Roman" w:hAnsi="Times New Roman" w:cs="Times New Roman"/>
+        </w:rPr>
+      </w:pPr>
+    </w:p>
+    <w:p>
+      <w:pPr>
+        <w:rPr>
+          <w:rFonts w:ascii="Times New Roman" w:hAnsi="Times New Roman" w:cs="Times New Roman"/>
+        </w:rPr>
+      </w:pPr>
+    </w:p>
+    <w:p>
+      <w:pPr>
+        <w:rPr>
+          <w:rFonts w:ascii="Times New Roman" w:hAnsi="Times New Roman" w:cs="Times New Roman"/>
+        </w:rPr>
+      </w:pPr>
+    </w:p>
+    <w:p>
+      <w:pPr>
+        <w:rPr>
+          <w:rFonts w:ascii="Times New Roman" w:hAnsi="Times New Roman" w:cs="Times New Roman"/>
+        </w:rPr>
+      </w:pPr>
+    </w:p>
+    <w:p>
+      <w:pPr>
+        <w:rPr>
+          <w:rFonts w:ascii="Times New Roman" w:hAnsi="Times New Roman" w:cs="Times New Roman"/>
+        </w:rPr>
+      </w:pPr>
+    </w:p>
+    <w:p>
+      <w:pPr>
+        <w:rPr>
+          <w:rFonts w:ascii="Times New Roman" w:hAnsi="Times New Roman" w:cs="Times New Roman"/>
+        </w:rPr>
+      </w:pPr>
+    </w:p>
+    <w:p>
+      <w:pPr>
+        <w:rPr>
+          <w:rFonts w:ascii="Times New Roman" w:hAnsi="Times New Roman" w:cs="Times New Roman"/>
+        </w:rPr>
+      </w:pPr>
+    </w:p>
+    <w:p>
+      <w:pPr>
+        <w:rPr>
+          <w:rFonts w:ascii="Times New Roman" w:hAnsi="Times New Roman" w:cs="Times New Roman"/>
+        </w:rPr>
+      </w:pPr>
+    </w:p>
+    <w:p>
+      <w:pPr>
+        <w:rPr>
+          <w:rFonts w:ascii="Times New Roman" w:hAnsi="Times New Roman" w:cs="Times New Roman"/>
+        </w:rPr>
+      </w:pPr>
+    </w:p>
+    <w:p>
+      <w:pPr>
+        <w:rPr>
+          <w:rFonts w:ascii="Times New Roman" w:hAnsi="Times New Roman" w:cs="Times New Roman"/>
+        </w:rPr>
+      </w:pPr>
+    </w:p>
+    <w:p>
+      <w:pPr>
+        <w:rPr>
+          <w:rFonts w:ascii="Times New Roman" w:hAnsi="Times New Roman" w:cs="Times New Roman"/>
+        </w:rPr>
+      </w:pPr>
+    </w:p>
+    <w:p>
+      <w:pPr>
+        <w:rPr>
+          <w:rFonts w:ascii="Times New Roman" w:hAnsi="Times New Roman" w:cs="Times New Roman"/>
+        </w:rPr>
+      </w:pPr>
+      <w:bookmarkStart w:id="0" w:name="_GoBack"/>
+      <w:bookmarkEnd w:id="0"/>
+    </w:p>
+    <w:p>
+      <w:pPr>
+        <w:rPr>
+          <w:rFonts w:ascii="Times New Roman" w:hAnsi="Times New Roman" w:cs="Times New Roman"/>
+        </w:rPr>
+      </w:pPr>
+      <w:r>
+        <w:rPr>
+          <w:rFonts w:ascii="Times New Roman" w:hAnsi="Times New Roman" w:cs="Times New Roman"/>
+        </w:rPr>
         <w:t>5)</w:t>
       </w:r>
     </w:p>
     <w:p>
-      <w:r>
+      <w:pPr>
+        <w:rPr>
+          <w:rFonts w:ascii="Times New Roman" w:hAnsi="Times New Roman" w:cs="Times New Roman"/>
+        </w:rPr>
+      </w:pPr>
+      <w:r>
+        <w:rPr>
+          <w:rFonts w:ascii="Times New Roman" w:hAnsi="Times New Roman" w:cs="Times New Roman"/>
+        </w:rPr>
         <w:t>Develop a plan for solution implementation:</w:t>
       </w:r>
     </w:p>
-    <w:p/>
+    <w:p>
+      <w:pPr>
+        <w:rPr>
+          <w:rFonts w:ascii="Times New Roman" w:hAnsi="Times New Roman" w:cs="Times New Roman"/>
+        </w:rPr>
+      </w:pPr>
+    </w:p>
     <w:p>
       <w:pPr>
         <w:pStyle w:val="ListParagraph"/>
@@ -1303,14 +1640,26 @@
           <w:ilvl w:val="0"/>
           <w:numId w:val="12"/>
         </w:numPr>
-      </w:pPr>
-      <w:r>
+        <w:rPr>
+          <w:rFonts w:ascii="Times New Roman" w:hAnsi="Times New Roman" w:cs="Times New Roman"/>
+        </w:rPr>
+      </w:pPr>
+      <w:r>
+        <w:rPr>
+          <w:rFonts w:ascii="Times New Roman" w:hAnsi="Times New Roman" w:cs="Times New Roman"/>
+        </w:rPr>
         <w:t>Perform finger counting in the girl’s style u</w:t>
       </w:r>
       <w:r>
+        <w:rPr>
+          <w:rFonts w:ascii="Times New Roman" w:hAnsi="Times New Roman" w:cs="Times New Roman"/>
+        </w:rPr>
         <w:t>ntil number 10. Record the finger</w:t>
       </w:r>
       <w:r>
+        <w:rPr>
+          <w:rFonts w:ascii="Times New Roman" w:hAnsi="Times New Roman" w:cs="Times New Roman"/>
+        </w:rPr>
         <w:t>.</w:t>
       </w:r>
     </w:p>
@@ -1321,11 +1670,20 @@
           <w:ilvl w:val="0"/>
           <w:numId w:val="12"/>
         </w:numPr>
-      </w:pPr>
-      <w:r>
+        <w:rPr>
+          <w:rFonts w:ascii="Times New Roman" w:hAnsi="Times New Roman" w:cs="Times New Roman"/>
+        </w:rPr>
+      </w:pPr>
+      <w:r>
+        <w:rPr>
+          <w:rFonts w:ascii="Times New Roman" w:hAnsi="Times New Roman" w:cs="Times New Roman"/>
+        </w:rPr>
         <w:t>Continue counting beyond 10, examining what kind of values does</w:t>
       </w:r>
       <w:r>
+        <w:rPr>
+          <w:rFonts w:ascii="Times New Roman" w:hAnsi="Times New Roman" w:cs="Times New Roman"/>
+        </w:rPr>
         <w:t xml:space="preserve"> the recorded finger in the previous step would get. </w:t>
       </w:r>
     </w:p>
@@ -1336,8 +1694,14 @@
           <w:ilvl w:val="0"/>
           <w:numId w:val="12"/>
         </w:numPr>
-      </w:pPr>
-      <w:r>
+        <w:rPr>
+          <w:rFonts w:ascii="Times New Roman" w:hAnsi="Times New Roman" w:cs="Times New Roman"/>
+        </w:rPr>
+      </w:pPr>
+      <w:r>
+        <w:rPr>
+          <w:rFonts w:ascii="Times New Roman" w:hAnsi="Times New Roman" w:cs="Times New Roman"/>
+        </w:rPr>
         <w:t>Write down anything interesting.</w:t>
       </w:r>
     </w:p>
@@ -1348,8 +1712,14 @@
           <w:ilvl w:val="0"/>
           <w:numId w:val="12"/>
         </w:numPr>
-      </w:pPr>
-      <w:r>
+        <w:rPr>
+          <w:rFonts w:ascii="Times New Roman" w:hAnsi="Times New Roman" w:cs="Times New Roman"/>
+        </w:rPr>
+      </w:pPr>
+      <w:r>
+        <w:rPr>
+          <w:rFonts w:ascii="Times New Roman" w:hAnsi="Times New Roman" w:cs="Times New Roman"/>
+        </w:rPr>
         <w:t>Figure out what is the pattern.</w:t>
       </w:r>
     </w:p>
@@ -1360,20 +1730,46 @@
           <w:ilvl w:val="0"/>
           <w:numId w:val="12"/>
         </w:numPr>
-      </w:pPr>
-      <w:r>
+        <w:rPr>
+          <w:rFonts w:ascii="Times New Roman" w:hAnsi="Times New Roman" w:cs="Times New Roman"/>
+        </w:rPr>
+      </w:pPr>
+      <w:r>
+        <w:rPr>
+          <w:rFonts w:ascii="Times New Roman" w:hAnsi="Times New Roman" w:cs="Times New Roman"/>
+        </w:rPr>
         <w:t>Apply it to find out what finger will get 100 and a 1000 as a result.</w:t>
       </w:r>
     </w:p>
-    <w:p/>
-    <w:p>
-      <w:r>
+    <w:p>
+      <w:pPr>
+        <w:rPr>
+          <w:rFonts w:ascii="Times New Roman" w:hAnsi="Times New Roman" w:cs="Times New Roman"/>
+        </w:rPr>
+      </w:pPr>
+    </w:p>
+    <w:p>
+      <w:pPr>
+        <w:rPr>
+          <w:rFonts w:ascii="Times New Roman" w:hAnsi="Times New Roman" w:cs="Times New Roman"/>
+        </w:rPr>
+      </w:pPr>
+      <w:r>
+        <w:rPr>
+          <w:rFonts w:ascii="Times New Roman" w:hAnsi="Times New Roman" w:cs="Times New Roman"/>
+        </w:rPr>
         <w:t>Here is a pattern that was found during the counting:</w:t>
       </w:r>
     </w:p>
     <w:p>
-      <w:r>
-        <w:rPr>
+      <w:pPr>
+        <w:rPr>
+          <w:rFonts w:ascii="Times New Roman" w:hAnsi="Times New Roman" w:cs="Times New Roman"/>
+        </w:rPr>
+      </w:pPr>
+      <w:r>
+        <w:rPr>
+          <w:rFonts w:ascii="Times New Roman" w:hAnsi="Times New Roman" w:cs="Times New Roman"/>
           <w:noProof/>
         </w:rPr>
         <w:drawing>
@@ -1426,26 +1822,60 @@
         </w:drawing>
       </w:r>
     </w:p>
-    <w:p/>
-    <w:p>
-      <w:r>
+    <w:p>
+      <w:pPr>
+        <w:rPr>
+          <w:rFonts w:ascii="Times New Roman" w:hAnsi="Times New Roman" w:cs="Times New Roman"/>
+        </w:rPr>
+      </w:pPr>
+    </w:p>
+    <w:p>
+      <w:pPr>
+        <w:rPr>
+          <w:rFonts w:ascii="Times New Roman" w:hAnsi="Times New Roman" w:cs="Times New Roman"/>
+        </w:rPr>
+      </w:pPr>
+      <w:r>
+        <w:rPr>
+          <w:rFonts w:ascii="Times New Roman" w:hAnsi="Times New Roman" w:cs="Times New Roman"/>
+        </w:rPr>
         <w:t>One can see that o</w:t>
       </w:r>
       <w:r>
+        <w:rPr>
+          <w:rFonts w:ascii="Times New Roman" w:hAnsi="Times New Roman" w:cs="Times New Roman"/>
+        </w:rPr>
         <w:t xml:space="preserve">nly first and ring fingers get numbers that are devisable by 10. Additionally, there is also a consistency in how often the fingers would get a number devisable by 10. A first finger would be </w:t>
       </w:r>
       <w:r>
+        <w:rPr>
+          <w:rFonts w:ascii="Times New Roman" w:hAnsi="Times New Roman" w:cs="Times New Roman"/>
+        </w:rPr>
         <w:t>get 0 and 10</w:t>
       </w:r>
       <w:r>
+        <w:rPr>
+          <w:rFonts w:ascii="Times New Roman" w:hAnsi="Times New Roman" w:cs="Times New Roman"/>
+        </w:rPr>
         <w:t>, the ring finger would get 20 and 30,</w:t>
       </w:r>
       <w:r>
+        <w:rPr>
+          <w:rFonts w:ascii="Times New Roman" w:hAnsi="Times New Roman" w:cs="Times New Roman"/>
+        </w:rPr>
         <w:t xml:space="preserve"> then the first finger would get 40 and 50, after the ring finger would get 60 and 70 and so on. It is apparent that one finger would get two numbers devisable by 10 in a row and after the other finger would get two numbers devisable by 10 in a row. Applying this understanding I could calculate that number 10 would terminate at the ring finger.</w:t>
       </w:r>
     </w:p>
     <w:p>
-      <w:r>
+      <w:pPr>
+        <w:rPr>
+          <w:rFonts w:ascii="Times New Roman" w:hAnsi="Times New Roman" w:cs="Times New Roman"/>
+        </w:rPr>
+      </w:pPr>
+      <w:r>
+        <w:rPr>
+          <w:rFonts w:ascii="Times New Roman" w:hAnsi="Times New Roman" w:cs="Times New Roman"/>
+        </w:rPr>
         <w:t>In order to figure out further where would a number 1000 be, this should be repeated 10 times aka multiplied by 10. This will lead us to the same finger, meaning that a girl will reach a number of 1000 on her ring finger.</w:t>
       </w:r>
     </w:p>

</xml_diff>